<commit_message>
Final draft. *Corrected the names so they have unified abbreviations (DMCYS, DMGSH, DMPEN, DMNAC). *Added section conclusion 3.1.3 *Integrated the Chem Comm paper into chapter 2 and merged formatting, numbering and figure numbers. (Mind helping me check this is a valid of way of doing a paper chapter? I remember this was commented up last time and I'm not sure if i'm missing anything). *Added a "extensions to this experiment" to all experiments in section 3 *Name correction on (MeAsO)x - methylarsine oxide *layout and references have been updated.
</commit_message>
<xml_diff>
--- a/Backup/ZincFingers.docx
+++ b/Backup/ZincFingers.docx
@@ -4,12 +4,270 @@
   <w:body>
     <w:p>
       <w:pPr>
-        <w:pStyle w:val="McGillFirstLevelSubheading"/>
+        <w:spacing w:line="360" w:lineRule="auto"/>
+        <w:ind w:firstLine="720"/>
+        <w:jc w:val="both"/>
         <w:rPr>
           <w:rFonts w:cs="Arial Unicode MS"/>
         </w:rPr>
       </w:pPr>
       <w:bookmarkStart w:id="0" w:name="_Toc364096450"/>
+      <w:r>
+        <w:rPr>
+          <w:rFonts w:cs="Arial Unicode MS"/>
+        </w:rPr>
+        <w:t xml:space="preserve">In addition it is difficult to heat the solvent to higher temperatures inside the NMR and this experiment could be extended by heating the compounds separately </w:t>
+      </w:r>
+      <w:r>
+        <w:rPr>
+          <w:rFonts w:cs="Arial Unicode MS"/>
+        </w:rPr>
+        <w:t xml:space="preserve">in </w:t>
+      </w:r>
+      <w:r>
+        <w:rPr>
+          <w:rFonts w:cs="Arial Unicode MS"/>
+        </w:rPr>
+        <w:t xml:space="preserve">other solvents. </w:t>
+      </w:r>
+    </w:p>
+    <w:p>
+      <w:pPr>
+        <w:spacing w:line="360" w:lineRule="auto"/>
+        <w:ind w:firstLine="720"/>
+        <w:jc w:val="both"/>
+        <w:rPr>
+          <w:rFonts w:cs="Arial Unicode MS"/>
+        </w:rPr>
+      </w:pPr>
+      <w:r>
+        <w:rPr>
+          <w:rFonts w:cs="Arial Unicode MS"/>
+          <w:noProof/>
+          <w:lang w:val="en-US" w:eastAsia="zh-CN"/>
+        </w:rPr>
+        <w:drawing>
+          <wp:inline distT="0" distB="0" distL="0" distR="0" wp14:anchorId="6593F42B" wp14:editId="780B0722">
+            <wp:extent cx="4451230" cy="2648309"/>
+            <wp:effectExtent l="0" t="0" r="6985" b="0"/>
+            <wp:docPr id="30" name="Chart 3"/>
+            <wp:cNvGraphicFramePr>
+              <a:graphicFrameLocks xmlns:a="http://schemas.openxmlformats.org/drawingml/2006/main"/>
+            </wp:cNvGraphicFramePr>
+            <a:graphic xmlns:a="http://schemas.openxmlformats.org/drawingml/2006/main">
+              <a:graphicData uri="http://schemas.openxmlformats.org/drawingml/2006/chart">
+                <c:chart xmlns:c="http://schemas.openxmlformats.org/drawingml/2006/chart" xmlns:r="http://schemas.openxmlformats.org/officeDocument/2006/relationships" r:id="rId4"/>
+              </a:graphicData>
+            </a:graphic>
+          </wp:inline>
+        </w:drawing>
+      </w:r>
+    </w:p>
+    <w:p>
+      <w:pPr>
+        <w:pStyle w:val="McGillFigureCaption"/>
+        <w:jc w:val="center"/>
+        <w:rPr>
+          <w:rFonts w:cs="Arial Unicode MS"/>
+        </w:rPr>
+      </w:pPr>
+      <w:r>
+        <w:t xml:space="preserve">Figure </w:t>
+      </w:r>
+      <w:r>
+        <w:fldChar w:fldCharType="begin"/>
+      </w:r>
+      <w:r>
+        <w:instrText xml:space="preserve"> SEQ Figure \* ARABIC </w:instrText>
+      </w:r>
+      <w:r>
+        <w:fldChar w:fldCharType="separate"/>
+      </w:r>
+      <w:r>
+        <w:rPr>
+          <w:noProof/>
+        </w:rPr>
+        <w:t>24</w:t>
+      </w:r>
+      <w:r>
+        <w:fldChar w:fldCharType="end"/>
+      </w:r>
+      <w:r>
+        <w:t>: Calibration chart for (</w:t>
+      </w:r>
+      <w:proofErr w:type="spellStart"/>
+      <w:r>
+        <w:t>MeAsO</w:t>
+      </w:r>
+      <w:proofErr w:type="spellEnd"/>
+      <w:proofErr w:type="gramStart"/>
+      <w:r>
+        <w:t>)</w:t>
+      </w:r>
+      <w:r>
+        <w:rPr>
+          <w:vertAlign w:val="subscript"/>
+        </w:rPr>
+        <w:t>x</w:t>
+      </w:r>
+      <w:proofErr w:type="gramEnd"/>
+    </w:p>
+    <w:p>
+      <w:pPr>
+        <w:pStyle w:val="McGillBodyText"/>
+        <w:ind w:firstLine="720"/>
+        <w:jc w:val="both"/>
+        <w:rPr>
+          <w:rFonts w:cs="Arial Unicode MS"/>
+        </w:rPr>
+      </w:pPr>
+      <w:r>
+        <w:rPr>
+          <w:rFonts w:cs="Arial Unicode MS"/>
+        </w:rPr>
+        <w:t xml:space="preserve">The scaling co-efficient of 0.85 indicates </w:t>
+      </w:r>
+      <w:r>
+        <w:rPr>
+          <w:rFonts w:cs="Arial Unicode MS"/>
+        </w:rPr>
+        <w:t>I</w:t>
+      </w:r>
+      <w:r>
+        <w:rPr>
+          <w:rFonts w:cs="Arial Unicode MS"/>
+        </w:rPr>
+        <w:t xml:space="preserve"> have only 85% of what </w:t>
+      </w:r>
+      <w:r>
+        <w:rPr>
+          <w:rFonts w:cs="Arial Unicode MS"/>
+        </w:rPr>
+        <w:t>I</w:t>
+      </w:r>
+      <w:r>
+        <w:rPr>
+          <w:rFonts w:cs="Arial Unicode MS"/>
+        </w:rPr>
+        <w:t xml:space="preserve"> would have if </w:t>
+      </w:r>
+      <w:r>
+        <w:rPr>
+          <w:rFonts w:cs="Arial Unicode MS"/>
+        </w:rPr>
+        <w:t>I</w:t>
+      </w:r>
+      <w:r>
+        <w:rPr>
+          <w:rFonts w:cs="Arial Unicode MS"/>
+        </w:rPr>
+        <w:t xml:space="preserve"> assumed that the molecular weight of (</w:t>
+      </w:r>
+      <w:proofErr w:type="spellStart"/>
+      <w:r>
+        <w:rPr>
+          <w:rFonts w:cs="Arial Unicode MS"/>
+        </w:rPr>
+        <w:t>MeAsO</w:t>
+      </w:r>
+      <w:proofErr w:type="spellEnd"/>
+      <w:proofErr w:type="gramStart"/>
+      <w:r>
+        <w:rPr>
+          <w:rFonts w:cs="Arial Unicode MS"/>
+        </w:rPr>
+        <w:t>)</w:t>
+      </w:r>
+      <w:r>
+        <w:rPr>
+          <w:rFonts w:cs="Arial Unicode MS"/>
+          <w:vertAlign w:val="subscript"/>
+        </w:rPr>
+        <w:t>x</w:t>
+      </w:r>
+      <w:proofErr w:type="gramEnd"/>
+      <w:r>
+        <w:rPr>
+          <w:rFonts w:cs="Arial Unicode MS"/>
+        </w:rPr>
+        <w:t xml:space="preserve"> was 116. This is expected as </w:t>
+      </w:r>
+      <w:commentRangeStart w:id="1"/>
+      <w:r>
+        <w:rPr>
+          <w:rFonts w:cs="Arial Unicode MS"/>
+        </w:rPr>
+        <w:t>aliphatic isomers of (</w:t>
+      </w:r>
+      <w:proofErr w:type="spellStart"/>
+      <w:r>
+        <w:rPr>
+          <w:rFonts w:cs="Arial Unicode MS"/>
+        </w:rPr>
+        <w:t>MeAsO</w:t>
+      </w:r>
+      <w:proofErr w:type="spellEnd"/>
+      <w:proofErr w:type="gramStart"/>
+      <w:r>
+        <w:rPr>
+          <w:rFonts w:cs="Arial Unicode MS"/>
+        </w:rPr>
+        <w:t>)</w:t>
+      </w:r>
+      <w:r>
+        <w:rPr>
+          <w:rFonts w:cs="Arial Unicode MS"/>
+          <w:vertAlign w:val="subscript"/>
+        </w:rPr>
+        <w:t>x</w:t>
+      </w:r>
+      <w:proofErr w:type="gramEnd"/>
+      <w:r>
+        <w:rPr>
+          <w:rFonts w:cs="Arial Unicode MS"/>
+        </w:rPr>
+        <w:t xml:space="preserve"> </w:t>
+      </w:r>
+      <w:commentRangeEnd w:id="1"/>
+      <w:r>
+        <w:rPr>
+          <w:rStyle w:val="CommentReference"/>
+          <w:rFonts w:ascii="Calibri" w:eastAsia="宋体" w:hAnsi="Calibri"/>
+        </w:rPr>
+        <w:commentReference w:id="1"/>
+      </w:r>
+      <w:r>
+        <w:rPr>
+          <w:rFonts w:cs="Arial Unicode MS"/>
+        </w:rPr>
+        <w:t xml:space="preserve">would contain sodium and have a higher MW per unit. </w:t>
+      </w:r>
+    </w:p>
+    <w:p>
+      <w:pPr>
+        <w:pStyle w:val="McGillFirstLevelSubheading"/>
+        <w:rPr>
+          <w:rFonts w:cs="Arial Unicode MS"/>
+        </w:rPr>
+      </w:pPr>
+      <w:bookmarkStart w:id="2" w:name="_GoBack"/>
+      <w:bookmarkEnd w:id="2"/>
+    </w:p>
+    <w:p>
+      <w:pPr>
+        <w:pStyle w:val="McGillFirstLevelSubheading"/>
+        <w:rPr>
+          <w:rFonts w:cs="Arial Unicode MS"/>
+        </w:rPr>
+      </w:pPr>
+    </w:p>
+    <w:p>
+      <w:pPr>
+        <w:pStyle w:val="McGillFirstLevelSubheading"/>
+        <w:rPr>
+          <w:rFonts w:cs="Arial Unicode MS"/>
+        </w:rPr>
+      </w:pPr>
       <w:r>
         <w:rPr>
           <w:rFonts w:cs="Arial Unicode MS"/>
@@ -116,7 +374,14 @@
         <w:rPr>
           <w:rFonts w:cs="Arial Unicode MS"/>
         </w:rPr>
-        <w:t xml:space="preserve"> into therapeutic arsenic trioxide chemistry has led to the identification of the zinc finger contained within the PML-RARα as a possible site of interaction. PML-RARα contains two zinc fingers, PML-R-ZF1 is a 4 cysteine zinc finger and </w:t>
+        <w:t xml:space="preserve"> into therapeutic arsenic trioxide chemistry has led to the identification of the zinc finger contained within the PML-RARα as a possible site of interaction. PML-RARα contains two zinc fingers, PML-R-ZF1 is a 4 cysteine </w:t>
+      </w:r>
+      <w:r>
+        <w:rPr>
+          <w:rFonts w:cs="Arial Unicode MS"/>
+        </w:rPr>
+        <w:lastRenderedPageBreak/>
+        <w:t xml:space="preserve">zinc finger and </w:t>
       </w:r>
       <w:r>
         <w:rPr>
@@ -253,6 +518,11 @@
           <w:rPr>
             <w:rFonts w:cs="Arial Unicode MS"/>
           </w:rPr>
+        </w:r>
+        <w:r>
+          <w:rPr>
+            <w:rFonts w:cs="Arial Unicode MS"/>
+          </w:rPr>
           <w:fldChar w:fldCharType="separate"/>
         </w:r>
         <w:r>
@@ -609,6 +879,11 @@
           <w:rPr>
             <w:rFonts w:cs="Arial Unicode MS"/>
           </w:rPr>
+        </w:r>
+        <w:r>
+          <w:rPr>
+            <w:rFonts w:cs="Arial Unicode MS"/>
+          </w:rPr>
           <w:fldChar w:fldCharType="separate"/>
         </w:r>
         <w:r>
@@ -691,7 +966,7 @@
         <w:rPr>
           <w:rFonts w:cs="Arial Unicode MS"/>
         </w:rPr>
-        <w:object w:dxaOrig="6837" w:dyaOrig="2155">
+        <w:object w:dxaOrig="6837" w:dyaOrig="2155" w14:anchorId="3429BD78">
           <v:shapetype id="_x0000_t75" coordsize="21600,21600" o:spt="75" o:preferrelative="t" path="m@4@5l@4@11@9@11@9@5xe" filled="f" stroked="f">
             <v:stroke joinstyle="miter"/>
             <v:formulas>
@@ -711,10 +986,10 @@
             <v:path o:extrusionok="f" gradientshapeok="t" o:connecttype="rect"/>
             <o:lock v:ext="edit" aspectratio="t"/>
           </v:shapetype>
-          <v:shape id="_x0000_i1025" type="#_x0000_t75" style="width:341.75pt;height:107.45pt" o:ole="">
-            <v:imagedata r:id="rId4" o:title=""/>
+          <v:shape id="_x0000_i1025" type="#_x0000_t75" style="width:342pt;height:108pt" o:ole="">
+            <v:imagedata r:id="rId7" o:title=""/>
           </v:shape>
-          <o:OLEObject Type="Embed" ProgID="ChemDraw.Document.6.0" ShapeID="_x0000_i1025" DrawAspect="Content" ObjectID="_1475317493" r:id="rId5"/>
+          <o:OLEObject Type="Embed" ProgID="ChemDraw.Document.6.0" ShapeID="_x0000_i1025" DrawAspect="Content" ObjectID="_1477485253" r:id="rId8"/>
         </w:object>
       </w:r>
     </w:p>
@@ -727,7 +1002,7 @@
           <w:b/>
         </w:rPr>
       </w:pPr>
-      <w:bookmarkStart w:id="1" w:name="_Toc364096609"/>
+      <w:bookmarkStart w:id="3" w:name="_Toc364096609"/>
       <w:r>
         <w:rPr>
           <w:rFonts w:cs="Arial Unicode MS"/>
@@ -778,7 +1053,7 @@
         </w:rPr>
         <w:t>:  Structures of proposed zinc finger models</w:t>
       </w:r>
-      <w:bookmarkEnd w:id="1"/>
+      <w:bookmarkEnd w:id="3"/>
     </w:p>
     <w:p>
       <w:pPr>
@@ -806,7 +1081,22 @@
         <w:rPr>
           <w:rFonts w:cs="Arial Unicode MS"/>
         </w:rPr>
-        <w:t xml:space="preserve"> ethane ditholate (</w:t>
+        <w:t xml:space="preserve"> ethane </w:t>
+      </w:r>
+      <w:proofErr w:type="spellStart"/>
+      <w:r>
+        <w:rPr>
+          <w:rFonts w:cs="Arial Unicode MS"/>
+        </w:rPr>
+        <w:lastRenderedPageBreak/>
+        <w:t>ditholate</w:t>
+      </w:r>
+      <w:proofErr w:type="spellEnd"/>
+      <w:r>
+        <w:rPr>
+          <w:rFonts w:cs="Arial Unicode MS"/>
+        </w:rPr>
+        <w:t xml:space="preserve"> (</w:t>
       </w:r>
       <w:r>
         <w:rPr>
@@ -864,7 +1154,21 @@
         <w:rPr>
           <w:rFonts w:cs="Arial Unicode MS"/>
         </w:rPr>
-        <w:t>-dialkyldithiophosphate zinc(II) (</w:t>
+        <w:t>-</w:t>
+      </w:r>
+      <w:proofErr w:type="spellStart"/>
+      <w:r>
+        <w:rPr>
+          <w:rFonts w:cs="Arial Unicode MS"/>
+        </w:rPr>
+        <w:t>dialkyldithiophosphate</w:t>
+      </w:r>
+      <w:proofErr w:type="spellEnd"/>
+      <w:r>
+        <w:rPr>
+          <w:rFonts w:cs="Arial Unicode MS"/>
+        </w:rPr>
+        <w:t xml:space="preserve"> zinc(II) (</w:t>
       </w:r>
       <w:r>
         <w:rPr>
@@ -888,7 +1192,7 @@
           <w:rFonts w:cs="Arial Unicode MS"/>
         </w:rPr>
       </w:pPr>
-      <w:bookmarkStart w:id="2" w:name="_Toc364096451"/>
+      <w:bookmarkStart w:id="4" w:name="_Toc364096451"/>
       <w:r>
         <w:rPr>
           <w:rStyle w:val="Heading2Char"/>
@@ -896,7 +1200,7 @@
         </w:rPr>
         <w:t>Experimental procedure for Zn1b</w:t>
       </w:r>
-      <w:bookmarkEnd w:id="2"/>
+      <w:bookmarkEnd w:id="4"/>
     </w:p>
     <w:p>
       <w:pPr>
@@ -911,11 +1215,11 @@
         <w:rPr>
           <w:rFonts w:cs="Arial Unicode MS"/>
         </w:rPr>
-        <w:object w:dxaOrig="7178" w:dyaOrig="2373">
-          <v:shape id="_x0000_i1026" type="#_x0000_t75" style="width:5in;height:119.3pt" o:ole="">
-            <v:imagedata r:id="rId6" o:title=""/>
+        <w:object w:dxaOrig="7178" w:dyaOrig="2373" w14:anchorId="405663E9">
+          <v:shape id="_x0000_i1026" type="#_x0000_t75" style="width:5in;height:118.5pt" o:ole="">
+            <v:imagedata r:id="rId9" o:title=""/>
           </v:shape>
-          <o:OLEObject Type="Embed" ProgID="ChemDraw.Document.6.0" ShapeID="_x0000_i1026" DrawAspect="Content" ObjectID="_1475317494" r:id="rId7"/>
+          <o:OLEObject Type="Embed" ProgID="ChemDraw.Document.6.0" ShapeID="_x0000_i1026" DrawAspect="Content" ObjectID="_1477485254" r:id="rId10"/>
         </w:object>
       </w:r>
       <w:r>
@@ -998,8 +1302,23 @@
           <w:rFonts w:cs="Arial Unicode MS"/>
           <w:i/>
         </w:rPr>
-        <w:lastRenderedPageBreak/>
-        <w:t>Preparation of 1,2 ethanedithiol sodium salt</w:t>
+        <w:t xml:space="preserve">Preparation of 1,2 </w:t>
+      </w:r>
+      <w:proofErr w:type="spellStart"/>
+      <w:r>
+        <w:rPr>
+          <w:rFonts w:cs="Arial Unicode MS"/>
+          <w:i/>
+        </w:rPr>
+        <w:t>ethanedithiol</w:t>
+      </w:r>
+      <w:proofErr w:type="spellEnd"/>
+      <w:r>
+        <w:rPr>
+          <w:rFonts w:cs="Arial Unicode MS"/>
+          <w:i/>
+        </w:rPr>
+        <w:t xml:space="preserve"> sodium salt</w:t>
       </w:r>
       <w:hyperlink w:anchor="_ENREF_4_12" w:tooltip="Rao, 1986 #5" w:history="1">
         <w:r>
@@ -1044,7 +1363,77 @@
         <w:rPr>
           <w:rFonts w:cs="Arial Unicode MS"/>
         </w:rPr>
-        <w:t>: Dry tetrahydrofuran (200 ml, previously distilled from sodium and stored inside glove box) was added to finely divided sodium (5.0, 220 mmol).  Ethanedithiol was added (10 ml, 95.5 mmols) and the solution was headed under reflux for 5 days until no pieces of sodium are seen. The white precipitate was filtered using Schlenk apparatus and dried under vacuum. The resulting white solid had a mass of 13.44g (92.8 mmols, 97% yield). The salt had very low solubility in all solvents and hence a NMR was not possible.</w:t>
+        <w:t xml:space="preserve">: Dry </w:t>
+      </w:r>
+      <w:proofErr w:type="spellStart"/>
+      <w:r>
+        <w:rPr>
+          <w:rFonts w:cs="Arial Unicode MS"/>
+        </w:rPr>
+        <w:t>tetrahydrofuran</w:t>
+      </w:r>
+      <w:proofErr w:type="spellEnd"/>
+      <w:r>
+        <w:rPr>
+          <w:rFonts w:cs="Arial Unicode MS"/>
+        </w:rPr>
+        <w:t xml:space="preserve"> (200 ml, previously distilled from sodium and stored inside glove box) was added to finely divided sodium (5.0, 220 </w:t>
+      </w:r>
+      <w:proofErr w:type="spellStart"/>
+      <w:r>
+        <w:rPr>
+          <w:rFonts w:cs="Arial Unicode MS"/>
+        </w:rPr>
+        <w:t>mmol</w:t>
+      </w:r>
+      <w:proofErr w:type="spellEnd"/>
+      <w:r>
+        <w:rPr>
+          <w:rFonts w:cs="Arial Unicode MS"/>
+        </w:rPr>
+        <w:t xml:space="preserve">).  </w:t>
+      </w:r>
+      <w:proofErr w:type="spellStart"/>
+      <w:r>
+        <w:rPr>
+          <w:rFonts w:cs="Arial Unicode MS"/>
+        </w:rPr>
+        <w:t>Ethanedithiol</w:t>
+      </w:r>
+      <w:proofErr w:type="spellEnd"/>
+      <w:r>
+        <w:rPr>
+          <w:rFonts w:cs="Arial Unicode MS"/>
+        </w:rPr>
+        <w:t xml:space="preserve"> was added (10 ml, 95.5 </w:t>
+      </w:r>
+      <w:proofErr w:type="spellStart"/>
+      <w:r>
+        <w:rPr>
+          <w:rFonts w:cs="Arial Unicode MS"/>
+        </w:rPr>
+        <w:t>mmols</w:t>
+      </w:r>
+      <w:proofErr w:type="spellEnd"/>
+      <w:r>
+        <w:rPr>
+          <w:rFonts w:cs="Arial Unicode MS"/>
+        </w:rPr>
+        <w:t xml:space="preserve">) and the solution was headed under reflux for 5 days until no pieces of sodium are seen. The white precipitate was filtered using Schlenk apparatus and dried under vacuum. The resulting white solid had a mass of 13.44g (92.8 </w:t>
+      </w:r>
+      <w:proofErr w:type="spellStart"/>
+      <w:r>
+        <w:rPr>
+          <w:rFonts w:cs="Arial Unicode MS"/>
+        </w:rPr>
+        <w:t>mmols</w:t>
+      </w:r>
+      <w:proofErr w:type="spellEnd"/>
+      <w:r>
+        <w:rPr>
+          <w:rFonts w:cs="Arial Unicode MS"/>
+        </w:rPr>
+        <w:t>, 97% yield). The salt had very low solubility in all solvents and hence a NMR was not possible.</w:t>
       </w:r>
     </w:p>
     <w:p>
@@ -1213,7 +1602,103 @@
           <w:rFonts w:cs="Arial Unicode MS"/>
           <w:bCs/>
         </w:rPr>
-        <w:t xml:space="preserve">The original preparation called for the use of tetraethyl ammonium chloride. This was used in the initial run of the experiment. The yield (c. 10%, purified but decomposed shortly after) of the first attempt was extremely low due to the water sensitive nature of the product. As a result the experiment was modified to use tetraethyl ammonium iodide which is less hydroscopic than tetraethyl ammonium chloride. Zinc chloride (0.7699g, 5.66 mmols) and tetraethylammonium iodide (3.200g, 12.4 mmols) was stirred in a solution of dry acetonitrile (50ml), forming a c solution. Ethanedithiol sodium salt (1.56g, 11.3 mmols). The white solid did not dissolve. The cloudy solution was left stirring for 1 day. The solution was filtered and the filtrate was concentrated to 10ml. Ether was added and the solution was cooled overnight. The solid crystals were filtered. Mass of final product was 0.7062 (1.42 mmols, 25% yield). </w:t>
+        <w:t xml:space="preserve">The original preparation called for the use of tetraethyl ammonium chloride. This was used in the initial run of the experiment. The yield (c. 10%, purified but decomposed shortly after) of the first attempt was extremely low due to the water sensitive nature of the product. As a result the experiment was modified to use tetraethyl ammonium iodide which is less hydroscopic than tetraethyl ammonium chloride. Zinc chloride (0.7699g, 5.66 </w:t>
+      </w:r>
+      <w:proofErr w:type="spellStart"/>
+      <w:r>
+        <w:rPr>
+          <w:rFonts w:cs="Arial Unicode MS"/>
+          <w:bCs/>
+        </w:rPr>
+        <w:t>mmols</w:t>
+      </w:r>
+      <w:proofErr w:type="spellEnd"/>
+      <w:r>
+        <w:rPr>
+          <w:rFonts w:cs="Arial Unicode MS"/>
+          <w:bCs/>
+        </w:rPr>
+        <w:t xml:space="preserve">) and </w:t>
+      </w:r>
+      <w:proofErr w:type="spellStart"/>
+      <w:r>
+        <w:rPr>
+          <w:rFonts w:cs="Arial Unicode MS"/>
+          <w:bCs/>
+        </w:rPr>
+        <w:t>tetraethylammonium</w:t>
+      </w:r>
+      <w:proofErr w:type="spellEnd"/>
+      <w:r>
+        <w:rPr>
+          <w:rFonts w:cs="Arial Unicode MS"/>
+          <w:bCs/>
+        </w:rPr>
+        <w:t xml:space="preserve"> iodide (3.200g, 12.4 </w:t>
+      </w:r>
+      <w:proofErr w:type="spellStart"/>
+      <w:r>
+        <w:rPr>
+          <w:rFonts w:cs="Arial Unicode MS"/>
+          <w:bCs/>
+        </w:rPr>
+        <w:t>mmols</w:t>
+      </w:r>
+      <w:proofErr w:type="spellEnd"/>
+      <w:r>
+        <w:rPr>
+          <w:rFonts w:cs="Arial Unicode MS"/>
+          <w:bCs/>
+        </w:rPr>
+        <w:t xml:space="preserve">) was stirred in a solution of dry acetonitrile (50ml), forming a c solution. </w:t>
+      </w:r>
+      <w:proofErr w:type="spellStart"/>
+      <w:r>
+        <w:rPr>
+          <w:rFonts w:cs="Arial Unicode MS"/>
+          <w:bCs/>
+        </w:rPr>
+        <w:t>Ethanedithiol</w:t>
+      </w:r>
+      <w:proofErr w:type="spellEnd"/>
+      <w:r>
+        <w:rPr>
+          <w:rFonts w:cs="Arial Unicode MS"/>
+          <w:bCs/>
+        </w:rPr>
+        <w:t xml:space="preserve"> sodium salt (1.56g, 11.3 </w:t>
+      </w:r>
+      <w:proofErr w:type="spellStart"/>
+      <w:r>
+        <w:rPr>
+          <w:rFonts w:cs="Arial Unicode MS"/>
+          <w:bCs/>
+        </w:rPr>
+        <w:t>mmols</w:t>
+      </w:r>
+      <w:proofErr w:type="spellEnd"/>
+      <w:r>
+        <w:rPr>
+          <w:rFonts w:cs="Arial Unicode MS"/>
+          <w:bCs/>
+        </w:rPr>
+        <w:t xml:space="preserve">). The white solid did not dissolve. The cloudy solution was left stirring for 1 day. The solution was filtered and the filtrate was concentrated to 10ml. Ether was added and the solution was cooled overnight. The solid crystals were filtered. Mass of final product was 0.7062 (1.42 </w:t>
+      </w:r>
+      <w:proofErr w:type="spellStart"/>
+      <w:r>
+        <w:rPr>
+          <w:rFonts w:cs="Arial Unicode MS"/>
+          <w:bCs/>
+        </w:rPr>
+        <w:t>mmols</w:t>
+      </w:r>
+      <w:proofErr w:type="spellEnd"/>
+      <w:r>
+        <w:rPr>
+          <w:rFonts w:cs="Arial Unicode MS"/>
+          <w:bCs/>
+        </w:rPr>
+        <w:t xml:space="preserve">, 25% yield). </w:t>
       </w:r>
       <w:r>
         <w:rPr>
@@ -1228,15 +1713,7 @@
           <w:rFonts w:cs="Arial Unicode MS"/>
           <w:color w:val="222222"/>
         </w:rPr>
-        <w:t xml:space="preserve">H NMR </w:t>
-      </w:r>
-      <w:r>
-        <w:rPr>
-          <w:rFonts w:cs="Arial Unicode MS"/>
-          <w:color w:val="222222"/>
-        </w:rPr>
-        <w:lastRenderedPageBreak/>
-        <w:t>(400 MHz, DMSO) δ 3.35 (s, 33H), 3.21 (d, </w:t>
+        <w:t>H NMR (400 MHz, DMSO) δ 3.35 (s, 33H), 3.21 (d, </w:t>
       </w:r>
       <w:r>
         <w:rPr>
@@ -1328,7 +1805,23 @@
           <w:rFonts w:cs="Arial Unicode MS"/>
           <w:color w:val="222222"/>
         </w:rPr>
-        <w:t xml:space="preserve"> peaks on the ethanedithiol. The integrals suggest there are more </w:t>
+        <w:t xml:space="preserve"> peaks on the </w:t>
+      </w:r>
+      <w:proofErr w:type="spellStart"/>
+      <w:r>
+        <w:rPr>
+          <w:rFonts w:cs="Arial Unicode MS"/>
+          <w:color w:val="222222"/>
+        </w:rPr>
+        <w:t>ethanedithiol</w:t>
+      </w:r>
+      <w:proofErr w:type="spellEnd"/>
+      <w:r>
+        <w:rPr>
+          <w:rFonts w:cs="Arial Unicode MS"/>
+          <w:color w:val="222222"/>
+        </w:rPr>
+        <w:t xml:space="preserve">. The integrals suggest there are more </w:t>
       </w:r>
       <w:r>
         <w:rPr>
@@ -1380,7 +1873,23 @@
           <w:rFonts w:cs="Arial Unicode MS"/>
           <w:bCs/>
         </w:rPr>
-        <w:t xml:space="preserve">) than the formula suggests. This is most likely due to remaining sodium ethanedithiol salt which is difficult to purify. </w:t>
+        <w:t xml:space="preserve">) than the formula suggests. This is most likely due to remaining sodium </w:t>
+      </w:r>
+      <w:proofErr w:type="spellStart"/>
+      <w:r>
+        <w:rPr>
+          <w:rFonts w:cs="Arial Unicode MS"/>
+          <w:bCs/>
+        </w:rPr>
+        <w:t>ethanedithiol</w:t>
+      </w:r>
+      <w:proofErr w:type="spellEnd"/>
+      <w:r>
+        <w:rPr>
+          <w:rFonts w:cs="Arial Unicode MS"/>
+          <w:bCs/>
+        </w:rPr>
+        <w:t xml:space="preserve"> salt which is difficult to purify. </w:t>
       </w:r>
     </w:p>
     <w:p>
@@ -1420,7 +1929,7 @@
           <w:rFonts w:cs="Arial Unicode MS"/>
         </w:rPr>
       </w:pPr>
-      <w:bookmarkStart w:id="3" w:name="_Toc364096452"/>
+      <w:bookmarkStart w:id="5" w:name="_Toc364096452"/>
       <w:r>
         <w:rPr>
           <w:rStyle w:val="Heading2Char"/>
@@ -1428,7 +1937,7 @@
         </w:rPr>
         <w:t>Experimental procedure for Zn2a</w:t>
       </w:r>
-      <w:bookmarkEnd w:id="3"/>
+      <w:bookmarkEnd w:id="5"/>
       <w:r>
         <w:rPr>
           <w:rFonts w:cs="Arial Unicode MS"/>
@@ -1448,14 +1957,14 @@
         <w:rPr>
           <w:rFonts w:cs="Arial Unicode MS"/>
         </w:rPr>
-        <w:object w:dxaOrig="8687" w:dyaOrig="1087">
-          <v:shape id="_x0000_i1027" type="#_x0000_t75" style="width:434.15pt;height:53.75pt" o:ole="">
-            <v:imagedata r:id="rId8" o:title=""/>
+        <w:object w:dxaOrig="8687" w:dyaOrig="1087" w14:anchorId="4D43A7C7">
+          <v:shape id="_x0000_i1027" type="#_x0000_t75" style="width:435pt;height:54pt" o:ole="">
+            <v:imagedata r:id="rId11" o:title=""/>
           </v:shape>
-          <o:OLEObject Type="Embed" ProgID="ChemDraw.Document.6.0" ShapeID="_x0000_i1027" DrawAspect="Content" ObjectID="_1475317495" r:id="rId9"/>
+          <o:OLEObject Type="Embed" ProgID="ChemDraw.Document.6.0" ShapeID="_x0000_i1027" DrawAspect="Content" ObjectID="_1477485255" r:id="rId12"/>
         </w:object>
       </w:r>
-      <w:bookmarkStart w:id="4" w:name="_Toc364096610"/>
+      <w:bookmarkStart w:id="6" w:name="_Toc364096610"/>
       <w:r>
         <w:rPr>
           <w:rFonts w:cs="Arial Unicode MS"/>
@@ -1520,7 +2029,7 @@
         </w:rPr>
         <w:t xml:space="preserve"> of Zn2a</w:t>
       </w:r>
-      <w:bookmarkEnd w:id="4"/>
+      <w:bookmarkEnd w:id="6"/>
     </w:p>
     <w:p>
       <w:pPr>
@@ -1534,7 +2043,49 @@
         <w:rPr>
           <w:rFonts w:cs="Arial Unicode MS"/>
         </w:rPr>
-        <w:t xml:space="preserve">Preparation of the zinc salt: Potassium diethyl dithiophosphate (0.5029g, 2.22 mmols) and zinc chloride (0.2045g, 1.11 mmols) was dissolved in acetonitrile (20ml). After 30 minutes, the colorless solution turned cloudy with a white precipitate. Stirring was continued for 5 hours. The solution was subsequently filtered, and the filtrate was concentrated yielding the product as a colorless solid. Product was recrystallized into a colorless solid </w:t>
+        <w:t xml:space="preserve">Preparation of the zinc salt: Potassium diethyl </w:t>
+      </w:r>
+      <w:proofErr w:type="spellStart"/>
+      <w:r>
+        <w:rPr>
+          <w:rFonts w:cs="Arial Unicode MS"/>
+        </w:rPr>
+        <w:t>dithiophosphate</w:t>
+      </w:r>
+      <w:proofErr w:type="spellEnd"/>
+      <w:r>
+        <w:rPr>
+          <w:rFonts w:cs="Arial Unicode MS"/>
+        </w:rPr>
+        <w:t xml:space="preserve"> (0.5029g, 2.22 </w:t>
+      </w:r>
+      <w:proofErr w:type="spellStart"/>
+      <w:r>
+        <w:rPr>
+          <w:rFonts w:cs="Arial Unicode MS"/>
+        </w:rPr>
+        <w:t>mmols</w:t>
+      </w:r>
+      <w:proofErr w:type="spellEnd"/>
+      <w:r>
+        <w:rPr>
+          <w:rFonts w:cs="Arial Unicode MS"/>
+        </w:rPr>
+        <w:t xml:space="preserve">) and zinc chloride (0.2045g, 1.11 </w:t>
+      </w:r>
+      <w:proofErr w:type="spellStart"/>
+      <w:r>
+        <w:rPr>
+          <w:rFonts w:cs="Arial Unicode MS"/>
+        </w:rPr>
+        <w:t>mmols</w:t>
+      </w:r>
+      <w:proofErr w:type="spellEnd"/>
+      <w:r>
+        <w:rPr>
+          <w:rFonts w:cs="Arial Unicode MS"/>
+        </w:rPr>
+        <w:t xml:space="preserve">) was dissolved in acetonitrile (20ml). After 30 minutes, the colorless solution turned cloudy with a white precipitate. Stirring was continued for 5 hours. The solution was subsequently filtered, and the filtrate was concentrated yielding the product as a colorless solid. Product was recrystallized into a colorless solid </w:t>
       </w:r>
       <w:r>
         <w:rPr>
@@ -1584,7 +2135,21 @@
         <w:rPr>
           <w:rFonts w:cs="Arial Unicode MS"/>
         </w:rPr>
-        <w:t xml:space="preserve">OD) δ 4.14 (dq, </w:t>
+        <w:t>OD) δ 4.14 (</w:t>
+      </w:r>
+      <w:proofErr w:type="spellStart"/>
+      <w:r>
+        <w:rPr>
+          <w:rFonts w:cs="Arial Unicode MS"/>
+        </w:rPr>
+        <w:t>dq</w:t>
+      </w:r>
+      <w:proofErr w:type="spellEnd"/>
+      <w:r>
+        <w:rPr>
+          <w:rFonts w:cs="Arial Unicode MS"/>
+        </w:rPr>
+        <w:t xml:space="preserve">, </w:t>
       </w:r>
       <w:r>
         <w:rPr>
@@ -1652,7 +2217,49 @@
         <w:rPr>
           <w:rFonts w:cs="Arial Unicode MS"/>
         </w:rPr>
-        <w:t xml:space="preserve">This reaction gave a much cleaner product than ethanedithiol and the purification was much easier. The yield is low, but this most likely due to product precipitating out of solution and getting filtered with the NaCl. This is verified by NMR the filtrand which was similar NMR peaks to the final product. Although this is not optimal in terms of being a model for zinc fingers, the zinc is still co-ordinated to 4 sulfurs and thus still serving as a chemical model. </w:t>
+        <w:t xml:space="preserve">This reaction gave a much cleaner product than </w:t>
+      </w:r>
+      <w:proofErr w:type="spellStart"/>
+      <w:r>
+        <w:rPr>
+          <w:rFonts w:cs="Arial Unicode MS"/>
+        </w:rPr>
+        <w:t>ethanedithiol</w:t>
+      </w:r>
+      <w:proofErr w:type="spellEnd"/>
+      <w:r>
+        <w:rPr>
+          <w:rFonts w:cs="Arial Unicode MS"/>
+        </w:rPr>
+        <w:t xml:space="preserve"> and the purification was much easier. The yield is low, but this most likely due to product precipitating out of solution and getting filtered with the </w:t>
+      </w:r>
+      <w:proofErr w:type="spellStart"/>
+      <w:r>
+        <w:rPr>
+          <w:rFonts w:cs="Arial Unicode MS"/>
+        </w:rPr>
+        <w:t>NaCl</w:t>
+      </w:r>
+      <w:proofErr w:type="spellEnd"/>
+      <w:r>
+        <w:rPr>
+          <w:rFonts w:cs="Arial Unicode MS"/>
+        </w:rPr>
+        <w:t xml:space="preserve">. This is verified by NMR the </w:t>
+      </w:r>
+      <w:proofErr w:type="spellStart"/>
+      <w:r>
+        <w:rPr>
+          <w:rFonts w:cs="Arial Unicode MS"/>
+        </w:rPr>
+        <w:t>filtrand</w:t>
+      </w:r>
+      <w:proofErr w:type="spellEnd"/>
+      <w:r>
+        <w:rPr>
+          <w:rFonts w:cs="Arial Unicode MS"/>
+        </w:rPr>
+        <w:t xml:space="preserve"> which was similar NMR peaks to the final product. Although this is not optimal in terms of being a model for zinc fingers, the zinc is still co-ordinated to 4 sulfurs and thus still serving as a chemical model. </w:t>
       </w:r>
     </w:p>
     <w:p>
@@ -1668,7 +2275,35 @@
           <w:rFonts w:cs="Arial Unicode MS"/>
         </w:rPr>
         <w:lastRenderedPageBreak/>
-        <w:t>Although this compound looks plausible, many five and six coordinate zinc complexes are known, the behaviour of the complex in solution is not.  To begin with, in addition to being a strong chelating ligand, the dithiophosphate ligand can bridge between zinc centers and thus form either dimeric or polymeric structures</w:t>
+        <w:t xml:space="preserve">Although this compound looks plausible, many five and six coordinate zinc complexes are known, the behaviour of the complex in solution is not.  To begin with, in addition to being a strong chelating ligand, the </w:t>
+      </w:r>
+      <w:proofErr w:type="spellStart"/>
+      <w:r>
+        <w:rPr>
+          <w:rFonts w:cs="Arial Unicode MS"/>
+        </w:rPr>
+        <w:t>dithiophosphate</w:t>
+      </w:r>
+      <w:proofErr w:type="spellEnd"/>
+      <w:r>
+        <w:rPr>
+          <w:rFonts w:cs="Arial Unicode MS"/>
+        </w:rPr>
+        <w:t xml:space="preserve"> ligand can bridge between zinc centers and thus form either </w:t>
+      </w:r>
+      <w:proofErr w:type="spellStart"/>
+      <w:r>
+        <w:rPr>
+          <w:rFonts w:cs="Arial Unicode MS"/>
+        </w:rPr>
+        <w:t>dimeric</w:t>
+      </w:r>
+      <w:proofErr w:type="spellEnd"/>
+      <w:r>
+        <w:rPr>
+          <w:rFonts w:cs="Arial Unicode MS"/>
+        </w:rPr>
+        <w:t xml:space="preserve"> or polymeric structures</w:t>
       </w:r>
       <w:hyperlink w:anchor="_ENREF_4_13" w:tooltip="Ivanov, 2001 #7" w:history="1">
         <w:r>
@@ -1816,6 +2451,11 @@
           <w:rPr>
             <w:rFonts w:cs="Arial Unicode MS"/>
           </w:rPr>
+        </w:r>
+        <w:r>
+          <w:rPr>
+            <w:rFonts w:cs="Arial Unicode MS"/>
+          </w:rPr>
           <w:fldChar w:fldCharType="separate"/>
         </w:r>
         <w:r>
@@ -1853,7 +2493,35 @@
         <w:rPr>
           <w:rFonts w:cs="Arial Unicode MS"/>
         </w:rPr>
-        <w:t xml:space="preserve">The initial attempt to co-ordinate arsenic with the zinc complex was by the use of triphenylarsine which is an excellent Lewis base. Triphenylarsine was added to a solution of </w:t>
+        <w:t xml:space="preserve">The initial attempt to co-ordinate arsenic with the zinc complex was by the use of </w:t>
+      </w:r>
+      <w:proofErr w:type="spellStart"/>
+      <w:r>
+        <w:rPr>
+          <w:rFonts w:cs="Arial Unicode MS"/>
+        </w:rPr>
+        <w:t>triphenylarsine</w:t>
+      </w:r>
+      <w:proofErr w:type="spellEnd"/>
+      <w:r>
+        <w:rPr>
+          <w:rFonts w:cs="Arial Unicode MS"/>
+        </w:rPr>
+        <w:t xml:space="preserve"> which is an excellent Lewis base. </w:t>
+      </w:r>
+      <w:proofErr w:type="spellStart"/>
+      <w:r>
+        <w:rPr>
+          <w:rFonts w:cs="Arial Unicode MS"/>
+        </w:rPr>
+        <w:t>Triphenylarsine</w:t>
+      </w:r>
+      <w:proofErr w:type="spellEnd"/>
+      <w:r>
+        <w:rPr>
+          <w:rFonts w:cs="Arial Unicode MS"/>
+        </w:rPr>
+        <w:t xml:space="preserve"> was added to a solution of </w:t>
       </w:r>
       <w:r>
         <w:rPr>
@@ -1944,7 +2612,35 @@
         <w:rPr>
           <w:rFonts w:cs="Arial Unicode MS"/>
         </w:rPr>
-        <w:t xml:space="preserve">H NMR spectrum indicates a multiplet at 7.3 ppm which corresponds to the hydrogens on triphenyl arsine. The ethyl peaks are present and in the correct integration. The resolution of the peaks seems reduced and hence we can no longer distinctly see the doublet of quartets and triplet of doublets seen in the pure sample of </w:t>
+        <w:t xml:space="preserve">H NMR spectrum indicates a </w:t>
+      </w:r>
+      <w:proofErr w:type="spellStart"/>
+      <w:r>
+        <w:rPr>
+          <w:rFonts w:cs="Arial Unicode MS"/>
+        </w:rPr>
+        <w:t>multiplet</w:t>
+      </w:r>
+      <w:proofErr w:type="spellEnd"/>
+      <w:r>
+        <w:rPr>
+          <w:rFonts w:cs="Arial Unicode MS"/>
+        </w:rPr>
+        <w:t xml:space="preserve"> at 7.3 ppm which corresponds to the hydrogens on </w:t>
+      </w:r>
+      <w:proofErr w:type="spellStart"/>
+      <w:r>
+        <w:rPr>
+          <w:rFonts w:cs="Arial Unicode MS"/>
+        </w:rPr>
+        <w:t>triphenyl</w:t>
+      </w:r>
+      <w:proofErr w:type="spellEnd"/>
+      <w:r>
+        <w:rPr>
+          <w:rFonts w:cs="Arial Unicode MS"/>
+        </w:rPr>
+        <w:t xml:space="preserve"> arsine. The ethyl peaks are present and in the correct integration. The resolution of the peaks seems reduced and hence we can no longer distinctly see the doublet of quartets and triplet of doublets seen in the pure sample of </w:t>
       </w:r>
       <w:r>
         <w:rPr>
@@ -1957,7 +2653,21 @@
         <w:rPr>
           <w:rFonts w:cs="Arial Unicode MS"/>
         </w:rPr>
-        <w:t xml:space="preserve">. While this might be due to the shimming of the sample, both changes could also be due to signal averaging and rapid exchange. There is only one phosphorus signal suggesting there is only one averaged species present. Overall, the NMR does not suggest a strong interaction between the triphenylarsine and the complex.  (However, given the </w:t>
+        <w:t xml:space="preserve">. While this might be due to the shimming of the sample, both changes could also be due to signal averaging and rapid exchange. There is only one phosphorus signal suggesting there is only one averaged species present. Overall, the NMR does not suggest a strong interaction between the </w:t>
+      </w:r>
+      <w:proofErr w:type="spellStart"/>
+      <w:r>
+        <w:rPr>
+          <w:rFonts w:cs="Arial Unicode MS"/>
+        </w:rPr>
+        <w:t>triphenylarsine</w:t>
+      </w:r>
+      <w:proofErr w:type="spellEnd"/>
+      <w:r>
+        <w:rPr>
+          <w:rFonts w:cs="Arial Unicode MS"/>
+        </w:rPr>
+        <w:t xml:space="preserve"> and the complex.  (However, given the </w:t>
       </w:r>
       <w:r>
         <w:rPr>
@@ -2088,7 +2798,7 @@
           <w:lang w:val="en-US" w:eastAsia="zh-CN"/>
         </w:rPr>
         <w:drawing>
-          <wp:inline distT="0" distB="0" distL="0" distR="0">
+          <wp:inline distT="0" distB="0" distL="0" distR="0" wp14:anchorId="378857BB" wp14:editId="049A83FE">
             <wp:extent cx="5049520" cy="3889375"/>
             <wp:effectExtent l="0" t="0" r="0" b="0"/>
             <wp:docPr id="4" name="Picture 4"/>
@@ -2105,7 +2815,7 @@
                     </pic:cNvPicPr>
                   </pic:nvPicPr>
                   <pic:blipFill>
-                    <a:blip r:embed="rId10">
+                    <a:blip r:embed="rId13">
                       <a:extLst>
                         <a:ext uri="{28A0092B-C50C-407E-A947-70E740481C1C}">
                           <a14:useLocalDpi xmlns:a14="http://schemas.microsoft.com/office/drawing/2010/main" val="0"/>
@@ -2289,7 +2999,21 @@
         <w:rPr>
           <w:rFonts w:cs="Arial Unicode MS"/>
         </w:rPr>
-        <w:t>H NMR spectrum and one would expect multiple peaks in the phosphorus spectra if the diethyl dithiophosphate ligand was being displaced by Me</w:t>
+        <w:t xml:space="preserve">H NMR spectrum and one would expect multiple peaks in the phosphorus spectra if the diethyl </w:t>
+      </w:r>
+      <w:proofErr w:type="spellStart"/>
+      <w:r>
+        <w:rPr>
+          <w:rFonts w:cs="Arial Unicode MS"/>
+        </w:rPr>
+        <w:t>dithiophosphate</w:t>
+      </w:r>
+      <w:proofErr w:type="spellEnd"/>
+      <w:r>
+        <w:rPr>
+          <w:rFonts w:cs="Arial Unicode MS"/>
+        </w:rPr>
+        <w:t xml:space="preserve"> ligand was being displaced by Me</w:t>
       </w:r>
       <w:r>
         <w:rPr>
@@ -2343,7 +3067,35 @@
         <w:rPr>
           <w:rFonts w:cs="Arial Unicode MS"/>
         </w:rPr>
-        <w:t>OD. 0.4 ml of this solution was placed into the NMR tube. A solution of potassium diethyl-phosphoro dithiolate was made with 0.033g of the compound in 1.5 ml of CD</w:t>
+        <w:t>OD. 0.4 ml of this solution was placed into the NMR tube. A solution of potassium diethyl-</w:t>
+      </w:r>
+      <w:proofErr w:type="spellStart"/>
+      <w:r>
+        <w:rPr>
+          <w:rFonts w:cs="Arial Unicode MS"/>
+        </w:rPr>
+        <w:t>phosphoro</w:t>
+      </w:r>
+      <w:proofErr w:type="spellEnd"/>
+      <w:r>
+        <w:rPr>
+          <w:rFonts w:cs="Arial Unicode MS"/>
+        </w:rPr>
+        <w:t xml:space="preserve"> </w:t>
+      </w:r>
+      <w:proofErr w:type="spellStart"/>
+      <w:r>
+        <w:rPr>
+          <w:rFonts w:cs="Arial Unicode MS"/>
+        </w:rPr>
+        <w:t>dithiolate</w:t>
+      </w:r>
+      <w:proofErr w:type="spellEnd"/>
+      <w:r>
+        <w:rPr>
+          <w:rFonts w:cs="Arial Unicode MS"/>
+        </w:rPr>
+        <w:t xml:space="preserve"> was made with 0.033g of the compound in 1.5 ml of CD</w:t>
       </w:r>
       <w:r>
         <w:rPr>
@@ -2373,589 +3125,10 @@
           <w:lang w:val="en-US" w:eastAsia="zh-CN"/>
         </w:rPr>
         <w:drawing>
-          <wp:inline distT="0" distB="0" distL="0" distR="0">
+          <wp:inline distT="0" distB="0" distL="0" distR="0" wp14:anchorId="36C65FB2" wp14:editId="735200E2">
             <wp:extent cx="4539615" cy="2508885"/>
             <wp:effectExtent l="0" t="0" r="13335" b="5715"/>
             <wp:docPr id="3" name="Chart 3"/>
-            <wp:cNvGraphicFramePr>
-              <a:graphicFrameLocks xmlns:a="http://schemas.openxmlformats.org/drawingml/2006/main"/>
-            </wp:cNvGraphicFramePr>
-            <a:graphic xmlns:a="http://schemas.openxmlformats.org/drawingml/2006/main">
-              <a:graphicData uri="http://schemas.openxmlformats.org/drawingml/2006/chart">
-                <c:chart xmlns:c="http://schemas.openxmlformats.org/drawingml/2006/chart" xmlns:r="http://schemas.openxmlformats.org/officeDocument/2006/relationships" r:id="rId11"/>
-              </a:graphicData>
-            </a:graphic>
-          </wp:inline>
-        </w:drawing>
-      </w:r>
-    </w:p>
-    <w:p>
-      <w:pPr>
-        <w:pStyle w:val="McGillFigureCaption"/>
-        <w:jc w:val="center"/>
-        <w:rPr>
-          <w:rFonts w:cs="Arial Unicode MS"/>
-          <w:b/>
-        </w:rPr>
-      </w:pPr>
-      <w:bookmarkStart w:id="5" w:name="_Toc364096611"/>
-      <w:r>
-        <w:rPr>
-          <w:rFonts w:cs="Arial Unicode MS"/>
-          <w:b/>
-        </w:rPr>
-        <w:t xml:space="preserve">Figure </w:t>
-      </w:r>
-      <w:r>
-        <w:rPr>
-          <w:rFonts w:cs="Arial Unicode MS"/>
-          <w:b/>
-        </w:rPr>
-        <w:fldChar w:fldCharType="begin"/>
-      </w:r>
-      <w:r>
-        <w:rPr>
-          <w:rFonts w:cs="Arial Unicode MS"/>
-          <w:b/>
-        </w:rPr>
-        <w:instrText xml:space="preserve"> SEQ Figure \* ARABIC </w:instrText>
-      </w:r>
-      <w:r>
-        <w:rPr>
-          <w:rFonts w:cs="Arial Unicode MS"/>
-          <w:b/>
-        </w:rPr>
-        <w:fldChar w:fldCharType="separate"/>
-      </w:r>
-      <w:r>
-        <w:rPr>
-          <w:rFonts w:cs="Arial Unicode MS"/>
-          <w:b/>
-          <w:noProof/>
-        </w:rPr>
-        <w:t>23</w:t>
-      </w:r>
-      <w:r>
-        <w:rPr>
-          <w:rFonts w:cs="Arial Unicode MS"/>
-          <w:b/>
-        </w:rPr>
-        <w:fldChar w:fldCharType="end"/>
-      </w:r>
-      <w:r>
-        <w:rPr>
-          <w:rFonts w:cs="Arial Unicode MS"/>
-          <w:b/>
-        </w:rPr>
-        <w:t>: Titration of ligand against zinc salt</w:t>
-      </w:r>
-      <w:bookmarkEnd w:id="5"/>
-    </w:p>
-    <w:p>
-      <w:pPr>
-        <w:pStyle w:val="McGillBodyText"/>
-        <w:rPr>
-          <w:rFonts w:cs="Arial Unicode MS"/>
-          <w:sz w:val="20"/>
-          <w:szCs w:val="20"/>
-        </w:rPr>
-      </w:pPr>
-      <w:r>
-        <w:rPr>
-          <w:rFonts w:cs="Arial Unicode MS"/>
-        </w:rPr>
-        <w:lastRenderedPageBreak/>
-        <w:t xml:space="preserve">Note for the free ligand: </w:t>
-      </w:r>
-      <w:r>
-        <w:rPr>
-          <w:rFonts w:cs="Arial Unicode MS"/>
-          <w:sz w:val="20"/>
-          <w:szCs w:val="20"/>
-          <w:vertAlign w:val="superscript"/>
-        </w:rPr>
-        <w:t>31</w:t>
-      </w:r>
-      <w:r>
-        <w:rPr>
-          <w:rFonts w:cs="Arial Unicode MS"/>
-          <w:sz w:val="20"/>
-          <w:szCs w:val="20"/>
-        </w:rPr>
-        <w:t>P NMR (81 MHz, CD</w:t>
-      </w:r>
-      <w:r>
-        <w:rPr>
-          <w:rFonts w:cs="Arial Unicode MS"/>
-          <w:sz w:val="20"/>
-          <w:szCs w:val="20"/>
-          <w:vertAlign w:val="subscript"/>
-        </w:rPr>
-        <w:t>3</w:t>
-      </w:r>
-      <w:r>
-        <w:rPr>
-          <w:rFonts w:cs="Arial Unicode MS"/>
-          <w:sz w:val="20"/>
-          <w:szCs w:val="20"/>
-        </w:rPr>
-        <w:t>OD) δ 111.99 (s).</w:t>
-      </w:r>
-    </w:p>
-    <w:p>
-      <w:pPr>
-        <w:pStyle w:val="McGillBodyText"/>
-        <w:jc w:val="both"/>
-        <w:rPr>
-          <w:rFonts w:cs="Arial Unicode MS"/>
-        </w:rPr>
-      </w:pPr>
-      <w:r>
-        <w:rPr>
-          <w:rFonts w:cs="Arial Unicode MS"/>
-        </w:rPr>
-        <w:t>The data could be fit to an exponential decay curve with the following formula:</w:t>
-      </w:r>
-    </w:p>
-    <w:p>
-      <w:pPr>
-        <w:pStyle w:val="McGillBodyText"/>
-        <w:jc w:val="both"/>
-        <w:rPr>
-          <w:rFonts w:cs="Arial Unicode MS"/>
-        </w:rPr>
-      </w:pPr>
-      <w:r>
-        <w:rPr>
-          <w:rFonts w:cs="Arial Unicode MS"/>
-        </w:rPr>
-        <w:t>y = A1*</w:t>
-      </w:r>
-      <w:proofErr w:type="gramStart"/>
-      <w:r>
-        <w:rPr>
-          <w:rFonts w:cs="Arial Unicode MS"/>
-        </w:rPr>
-        <w:t>exp(</w:t>
-      </w:r>
-      <w:proofErr w:type="gramEnd"/>
-      <w:r>
-        <w:rPr>
-          <w:rFonts w:cs="Arial Unicode MS"/>
-        </w:rPr>
-        <w:t>-x/t1) + y0 with y0 = 112.24509, A1 = -6.24402, t1 = 2.07497 with R</w:t>
-      </w:r>
-      <w:r>
-        <w:rPr>
-          <w:rFonts w:cs="Arial Unicode MS"/>
-          <w:vertAlign w:val="superscript"/>
-        </w:rPr>
-        <w:t>2</w:t>
-      </w:r>
-      <w:r>
-        <w:rPr>
-          <w:rFonts w:cs="Arial Unicode MS"/>
-        </w:rPr>
-        <w:t xml:space="preserve">= 0.9992. </w:t>
-      </w:r>
-    </w:p>
-    <w:p>
-      <w:pPr>
-        <w:pStyle w:val="McGillBodyText"/>
-        <w:jc w:val="both"/>
-        <w:rPr>
-          <w:rFonts w:cs="Arial Unicode MS"/>
-        </w:rPr>
-      </w:pPr>
-      <w:r>
-        <w:rPr>
-          <w:rFonts w:cs="Arial Unicode MS"/>
-        </w:rPr>
-        <w:t xml:space="preserve">The good fit to the exponential decay equation indicates that there is one dominating exchange reaction that is happening. In addition to this, the curve does not match that of a simple average of the shift of the free and bound ligand, indicating that there is indeed an interaction and a third species as opposed to simple averaging of the peaks. </w:t>
-      </w:r>
-    </w:p>
-    <w:p>
-      <w:pPr>
-        <w:pStyle w:val="McGillBodyText"/>
-        <w:jc w:val="both"/>
-        <w:rPr>
-          <w:rFonts w:cs="Arial Unicode MS"/>
-        </w:rPr>
-      </w:pPr>
-      <w:r>
-        <w:rPr>
-          <w:rFonts w:cs="Arial Unicode MS"/>
-        </w:rPr>
-        <w:t>Due to the slow timescale of NMR, a fluorescent zinc finger model composed of zinc complex to 8-mercaptoquinoline is proposed. This could be synthesized using the following scheme.</w:t>
-      </w:r>
-    </w:p>
-    <w:p>
-      <w:pPr>
-        <w:pStyle w:val="McGillBodyText"/>
-        <w:rPr>
-          <w:rFonts w:cs="Arial Unicode MS"/>
-        </w:rPr>
-      </w:pPr>
-      <w:r>
-        <w:rPr>
-          <w:rFonts w:cs="Arial Unicode MS"/>
-        </w:rPr>
-        <w:object w:dxaOrig="8629" w:dyaOrig="2608">
-          <v:shape id="_x0000_i1028" type="#_x0000_t75" style="width:430.95pt;height:131.1pt" o:ole="">
-            <v:imagedata r:id="rId12" o:title=""/>
-          </v:shape>
-          <o:OLEObject Type="Embed" ProgID="ChemDraw.Document.6.0" ShapeID="_x0000_i1028" DrawAspect="Content" ObjectID="_1475317496" r:id="rId13"/>
-        </w:object>
-      </w:r>
-    </w:p>
-    <w:p>
-      <w:pPr>
-        <w:pStyle w:val="McGillBodyText"/>
-        <w:rPr>
-          <w:rFonts w:cs="Arial Unicode MS"/>
-        </w:rPr>
-      </w:pPr>
-      <w:r>
-        <w:rPr>
-          <w:rFonts w:cs="Arial Unicode MS"/>
-          <w:b/>
-        </w:rPr>
-        <w:t xml:space="preserve">Figure </w:t>
-      </w:r>
-      <w:r>
-        <w:rPr>
-          <w:rFonts w:cs="Arial Unicode MS"/>
-          <w:b/>
-        </w:rPr>
-        <w:fldChar w:fldCharType="begin"/>
-      </w:r>
-      <w:r>
-        <w:rPr>
-          <w:rFonts w:cs="Arial Unicode MS"/>
-          <w:b/>
-        </w:rPr>
-        <w:instrText xml:space="preserve"> SEQ Figure \* ARABIC </w:instrText>
-      </w:r>
-      <w:r>
-        <w:rPr>
-          <w:rFonts w:cs="Arial Unicode MS"/>
-          <w:b/>
-        </w:rPr>
-        <w:fldChar w:fldCharType="separate"/>
-      </w:r>
-      <w:r>
-        <w:rPr>
-          <w:rFonts w:cs="Arial Unicode MS"/>
-          <w:b/>
-          <w:noProof/>
-        </w:rPr>
-        <w:t>24</w:t>
-      </w:r>
-      <w:r>
-        <w:rPr>
-          <w:rFonts w:cs="Arial Unicode MS"/>
-          <w:b/>
-        </w:rPr>
-        <w:fldChar w:fldCharType="end"/>
-      </w:r>
-      <w:r>
-        <w:rPr>
-          <w:rFonts w:cs="Arial Unicode MS"/>
-          <w:b/>
-        </w:rPr>
-        <w:t>:  Synthesis of 8-mercapto quinoline zinc salt.</w:t>
-      </w:r>
-    </w:p>
-    <w:p>
-      <w:pPr>
-        <w:pStyle w:val="McGillBodyText"/>
-        <w:jc w:val="both"/>
-        <w:rPr>
-          <w:rFonts w:cs="Arial Unicode MS"/>
-          <w:sz w:val="22"/>
-          <w:szCs w:val="22"/>
-        </w:rPr>
-      </w:pPr>
-      <w:r>
-        <w:rPr>
-          <w:rFonts w:cs="Arial Unicode MS"/>
-          <w:sz w:val="22"/>
-          <w:szCs w:val="22"/>
-        </w:rPr>
-        <w:t>Starting material 8-aminoquinoline had a melting point of 82°C</w:t>
-      </w:r>
-      <w:r>
-        <w:rPr>
-          <w:rFonts w:cs="Arial Unicode MS"/>
-          <w:sz w:val="22"/>
-          <w:szCs w:val="22"/>
-        </w:rPr>
-        <w:t xml:space="preserve">. </w:t>
-      </w:r>
-      <w:r>
-        <w:rPr>
-          <w:rFonts w:cs="Arial Unicode MS"/>
-          <w:sz w:val="22"/>
-          <w:szCs w:val="22"/>
-          <w:vertAlign w:val="superscript"/>
-        </w:rPr>
-        <w:t>1</w:t>
-      </w:r>
-      <w:r>
-        <w:rPr>
-          <w:rFonts w:cs="Arial Unicode MS"/>
-          <w:sz w:val="22"/>
-          <w:szCs w:val="22"/>
-        </w:rPr>
-        <w:t xml:space="preserve">H NMR (400 MHz, </w:t>
-      </w:r>
-      <w:proofErr w:type="gramStart"/>
-      <w:r>
-        <w:rPr>
-          <w:rFonts w:cs="Arial Unicode MS"/>
-          <w:sz w:val="22"/>
-          <w:szCs w:val="22"/>
-        </w:rPr>
-        <w:t>dmso</w:t>
-      </w:r>
-      <w:proofErr w:type="gramEnd"/>
-      <w:r>
-        <w:rPr>
-          <w:rFonts w:cs="Arial Unicode MS"/>
-          <w:sz w:val="22"/>
-          <w:szCs w:val="22"/>
-        </w:rPr>
-        <w:t xml:space="preserve">) δ 8.72 (dd, </w:t>
-      </w:r>
-      <w:r>
-        <w:rPr>
-          <w:rFonts w:cs="Arial Unicode MS"/>
-          <w:iCs/>
-          <w:sz w:val="22"/>
-          <w:szCs w:val="22"/>
-        </w:rPr>
-        <w:t>J</w:t>
-      </w:r>
-      <w:r>
-        <w:rPr>
-          <w:rFonts w:cs="Arial Unicode MS"/>
-          <w:sz w:val="22"/>
-          <w:szCs w:val="22"/>
-        </w:rPr>
-        <w:t xml:space="preserve"> = 4.1, 1.6 Hz, 1H), 8.17 (dd, </w:t>
-      </w:r>
-      <w:r>
-        <w:rPr>
-          <w:rFonts w:cs="Arial Unicode MS"/>
-          <w:iCs/>
-          <w:sz w:val="22"/>
-          <w:szCs w:val="22"/>
-        </w:rPr>
-        <w:t>J</w:t>
-      </w:r>
-      <w:r>
-        <w:rPr>
-          <w:rFonts w:cs="Arial Unicode MS"/>
-          <w:sz w:val="22"/>
-          <w:szCs w:val="22"/>
-        </w:rPr>
-        <w:t xml:space="preserve"> = 8.3, 1.6 Hz, 1H), 7.68 – 6.54 (m, 4H), 5.90 (s, 2H).</w:t>
-      </w:r>
-    </w:p>
-    <w:p>
-      <w:pPr>
-        <w:pStyle w:val="McGillBodyText"/>
-        <w:jc w:val="both"/>
-        <w:rPr>
-          <w:rFonts w:cs="Arial Unicode MS"/>
-          <w:sz w:val="22"/>
-          <w:szCs w:val="22"/>
-        </w:rPr>
-      </w:pPr>
-      <w:r>
-        <w:rPr>
-          <w:rFonts w:cs="Arial Unicode MS"/>
-          <w:sz w:val="22"/>
-          <w:szCs w:val="22"/>
-        </w:rPr>
-        <w:lastRenderedPageBreak/>
-        <w:t xml:space="preserve">Preparation of </w:t>
-      </w:r>
-      <w:r>
-        <w:rPr>
-          <w:rFonts w:cs="Arial Unicode MS"/>
-          <w:b/>
-          <w:sz w:val="22"/>
-          <w:szCs w:val="22"/>
-        </w:rPr>
-        <w:t>Zn3a</w:t>
-      </w:r>
-      <w:r>
-        <w:rPr>
-          <w:rFonts w:cs="Arial Unicode MS"/>
-          <w:sz w:val="22"/>
-          <w:szCs w:val="22"/>
-        </w:rPr>
-        <w:t>. 8-aminoquinoline (Light green powder, 82°C melting point) (0.3460g) was placed in a round bottom flask. HBr (48%, from Gleason Group, light yellow in color) (1.7ml) was added. The solid turned to deep orange and dissolved upon addition of water (11 ml) forming a transparent orange solution which was cooled by the addition of ice. A solution of 0.2088 g of sodium nitrite in 2 ml of water was added to the cooled mixture. There is little sign of a visible reaction. The solution was then added to a w</w:t>
-      </w:r>
-      <w:r>
-        <w:rPr>
-          <w:rFonts w:cs="Arial Unicode MS"/>
-          <w:sz w:val="22"/>
-          <w:szCs w:val="22"/>
-        </w:rPr>
-        <w:t>arm solution of thiourea (0.187</w:t>
-      </w:r>
-      <w:r>
-        <w:rPr>
-          <w:rFonts w:cs="Arial Unicode MS"/>
-          <w:sz w:val="22"/>
-          <w:szCs w:val="22"/>
-        </w:rPr>
-        <w:t xml:space="preserve">g in 5 ml of water). Gas evolution started upon warming to 40°C.  The product was recrystallized using ethanol and ether. A fraction of the product was not soluble (0.053g) and this is most likely the disulfide. The recrystallized product had a mass of (0.049g). </w:t>
-      </w:r>
-      <w:r>
-        <w:rPr>
-          <w:rFonts w:cs="Arial Unicode MS"/>
-          <w:sz w:val="22"/>
-          <w:szCs w:val="22"/>
-          <w:vertAlign w:val="superscript"/>
-        </w:rPr>
-        <w:t>1</w:t>
-      </w:r>
-      <w:r>
-        <w:rPr>
-          <w:rFonts w:cs="Arial Unicode MS"/>
-          <w:sz w:val="22"/>
-          <w:szCs w:val="22"/>
-        </w:rPr>
-        <w:t xml:space="preserve">H NMR (400 MHz, </w:t>
-      </w:r>
-      <w:proofErr w:type="gramStart"/>
-      <w:r>
-        <w:rPr>
-          <w:rFonts w:cs="Arial Unicode MS"/>
-          <w:sz w:val="22"/>
-          <w:szCs w:val="22"/>
-        </w:rPr>
-        <w:t>dmso</w:t>
-      </w:r>
-      <w:proofErr w:type="gramEnd"/>
-      <w:r>
-        <w:rPr>
-          <w:rFonts w:cs="Arial Unicode MS"/>
-          <w:sz w:val="22"/>
-          <w:szCs w:val="22"/>
-        </w:rPr>
-        <w:t xml:space="preserve">) δ 9.39 – 8.61 (m, 1H), 8.45 (d, </w:t>
-      </w:r>
-      <w:r>
-        <w:rPr>
-          <w:rFonts w:cs="Arial Unicode MS"/>
-          <w:iCs/>
-          <w:sz w:val="22"/>
-          <w:szCs w:val="22"/>
-        </w:rPr>
-        <w:t>J</w:t>
-      </w:r>
-      <w:r>
-        <w:rPr>
-          <w:rFonts w:cs="Arial Unicode MS"/>
-          <w:sz w:val="22"/>
-          <w:szCs w:val="22"/>
-        </w:rPr>
-        <w:t xml:space="preserve"> = 8.2 Hz, 1H), 8.03 – 7.21 (m, 4H). </w:t>
-      </w:r>
-    </w:p>
-    <w:p>
-      <w:pPr>
-        <w:pStyle w:val="McGillBodyText"/>
-        <w:rPr>
-          <w:rFonts w:cs="Arial Unicode MS"/>
-          <w:b/>
-          <w:sz w:val="22"/>
-          <w:szCs w:val="22"/>
-        </w:rPr>
-      </w:pPr>
-    </w:p>
-    <w:p>
-      <w:pPr>
-        <w:pStyle w:val="McGillBodyText"/>
-        <w:rPr>
-          <w:rFonts w:cs="Arial Unicode MS"/>
-          <w:b/>
-          <w:sz w:val="22"/>
-          <w:szCs w:val="22"/>
-        </w:rPr>
-      </w:pPr>
-      <w:r>
-        <w:rPr>
-          <w:rFonts w:cs="Arial Unicode MS"/>
-          <w:b/>
-          <w:sz w:val="22"/>
-          <w:szCs w:val="22"/>
-        </w:rPr>
-        <w:t>Fluorescence data:</w:t>
-      </w:r>
-    </w:p>
-    <w:p>
-      <w:pPr>
-        <w:pStyle w:val="McGillBodyText"/>
-        <w:jc w:val="both"/>
-        <w:rPr>
-          <w:rFonts w:cs="Arial Unicode MS"/>
-          <w:sz w:val="22"/>
-          <w:szCs w:val="22"/>
-        </w:rPr>
-      </w:pPr>
-      <w:r>
-        <w:rPr>
-          <w:rFonts w:cs="Arial Unicode MS"/>
-          <w:sz w:val="22"/>
-          <w:szCs w:val="22"/>
-        </w:rPr>
-        <w:t>8-aminoquinoline sodium salt was dissolved in ethanol. The UV spectra indicated two peaks, one at 243 nm and 321 nm. Using this as a starting point, emission spectrum shows a maxima at 450 nm. The excitation spectrum showed 2 major excitation peaks at 270nm and 365nm. (</w:t>
-      </w:r>
-      <w:proofErr w:type="gramStart"/>
-      <w:r>
-        <w:rPr>
-          <w:rFonts w:cs="Arial Unicode MS"/>
-          <w:sz w:val="22"/>
-          <w:szCs w:val="22"/>
-        </w:rPr>
-        <w:t>see</w:t>
-      </w:r>
-      <w:proofErr w:type="gramEnd"/>
-      <w:r>
-        <w:rPr>
-          <w:rFonts w:cs="Arial Unicode MS"/>
-          <w:sz w:val="22"/>
-          <w:szCs w:val="22"/>
-        </w:rPr>
-        <w:t xml:space="preserve"> next page)</w:t>
-      </w:r>
-    </w:p>
-    <w:p>
-      <w:pPr>
-        <w:pStyle w:val="McGillBodyText"/>
-        <w:rPr>
-          <w:rFonts w:cs="Arial Unicode MS"/>
-          <w:sz w:val="22"/>
-          <w:szCs w:val="22"/>
-        </w:rPr>
-      </w:pPr>
-      <w:r>
-        <w:rPr>
-          <w:rFonts w:cs="Arial Unicode MS"/>
-          <w:noProof/>
-          <w:lang w:val="en-US" w:eastAsia="zh-CN"/>
-        </w:rPr>
-        <w:lastRenderedPageBreak/>
-        <w:drawing>
-          <wp:inline distT="0" distB="0" distL="0" distR="0">
-            <wp:extent cx="3407410" cy="2550160"/>
-            <wp:effectExtent l="0" t="0" r="2540" b="2540"/>
-            <wp:docPr id="2" name="Chart 2"/>
             <wp:cNvGraphicFramePr>
               <a:graphicFrameLocks xmlns:a="http://schemas.openxmlformats.org/drawingml/2006/main"/>
             </wp:cNvGraphicFramePr>
@@ -2977,7 +3150,7 @@
           <w:b/>
         </w:rPr>
       </w:pPr>
-      <w:bookmarkStart w:id="6" w:name="_Toc364096612"/>
+      <w:bookmarkStart w:id="7" w:name="_Toc364096611"/>
       <w:r>
         <w:rPr>
           <w:rFonts w:cs="Arial Unicode MS"/>
@@ -3012,7 +3185,7 @@
           <w:b/>
           <w:noProof/>
         </w:rPr>
-        <w:t>25</w:t>
+        <w:t>23</w:t>
       </w:r>
       <w:r>
         <w:rPr>
@@ -3026,15 +3199,255 @@
           <w:rFonts w:cs="Arial Unicode MS"/>
           <w:b/>
         </w:rPr>
-        <w:t>: Excitation spectra of 8-aminoquinoline in ethanol (450 emission)</w:t>
-      </w:r>
-      <w:bookmarkEnd w:id="6"/>
+        <w:t>: Titration of ligand against zinc salt</w:t>
+      </w:r>
+      <w:bookmarkEnd w:id="7"/>
     </w:p>
     <w:p>
       <w:pPr>
         <w:pStyle w:val="McGillBodyText"/>
         <w:rPr>
           <w:rFonts w:cs="Arial Unicode MS"/>
+          <w:sz w:val="20"/>
+          <w:szCs w:val="20"/>
+        </w:rPr>
+      </w:pPr>
+      <w:r>
+        <w:rPr>
+          <w:rFonts w:cs="Arial Unicode MS"/>
+        </w:rPr>
+        <w:lastRenderedPageBreak/>
+        <w:t xml:space="preserve">Note for the free ligand: </w:t>
+      </w:r>
+      <w:r>
+        <w:rPr>
+          <w:rFonts w:cs="Arial Unicode MS"/>
+          <w:sz w:val="20"/>
+          <w:szCs w:val="20"/>
+          <w:vertAlign w:val="superscript"/>
+        </w:rPr>
+        <w:t>31</w:t>
+      </w:r>
+      <w:r>
+        <w:rPr>
+          <w:rFonts w:cs="Arial Unicode MS"/>
+          <w:sz w:val="20"/>
+          <w:szCs w:val="20"/>
+        </w:rPr>
+        <w:t>P NMR (81 MHz, CD</w:t>
+      </w:r>
+      <w:r>
+        <w:rPr>
+          <w:rFonts w:cs="Arial Unicode MS"/>
+          <w:sz w:val="20"/>
+          <w:szCs w:val="20"/>
+          <w:vertAlign w:val="subscript"/>
+        </w:rPr>
+        <w:t>3</w:t>
+      </w:r>
+      <w:r>
+        <w:rPr>
+          <w:rFonts w:cs="Arial Unicode MS"/>
+          <w:sz w:val="20"/>
+          <w:szCs w:val="20"/>
+        </w:rPr>
+        <w:t>OD) δ 111.99 (s).</w:t>
+      </w:r>
+    </w:p>
+    <w:p>
+      <w:pPr>
+        <w:pStyle w:val="McGillBodyText"/>
+        <w:jc w:val="both"/>
+        <w:rPr>
+          <w:rFonts w:cs="Arial Unicode MS"/>
+        </w:rPr>
+      </w:pPr>
+      <w:r>
+        <w:rPr>
+          <w:rFonts w:cs="Arial Unicode MS"/>
+        </w:rPr>
+        <w:t>The data could be fit to an exponential decay curve with the following formula:</w:t>
+      </w:r>
+    </w:p>
+    <w:p>
+      <w:pPr>
+        <w:pStyle w:val="McGillBodyText"/>
+        <w:jc w:val="both"/>
+        <w:rPr>
+          <w:rFonts w:cs="Arial Unicode MS"/>
+        </w:rPr>
+      </w:pPr>
+      <w:r>
+        <w:rPr>
+          <w:rFonts w:cs="Arial Unicode MS"/>
+        </w:rPr>
+        <w:t>y = A1*</w:t>
+      </w:r>
+      <w:proofErr w:type="spellStart"/>
+      <w:proofErr w:type="gramStart"/>
+      <w:r>
+        <w:rPr>
+          <w:rFonts w:cs="Arial Unicode MS"/>
+        </w:rPr>
+        <w:t>exp</w:t>
+      </w:r>
+      <w:proofErr w:type="spellEnd"/>
+      <w:r>
+        <w:rPr>
+          <w:rFonts w:cs="Arial Unicode MS"/>
+        </w:rPr>
+        <w:t>(</w:t>
+      </w:r>
+      <w:proofErr w:type="gramEnd"/>
+      <w:r>
+        <w:rPr>
+          <w:rFonts w:cs="Arial Unicode MS"/>
+        </w:rPr>
+        <w:t>-x/t1) + y0 with y0 = 112.24509, A1 = -6.24402, t1 = 2.07497 with R</w:t>
+      </w:r>
+      <w:r>
+        <w:rPr>
+          <w:rFonts w:cs="Arial Unicode MS"/>
+          <w:vertAlign w:val="superscript"/>
+        </w:rPr>
+        <w:t>2</w:t>
+      </w:r>
+      <w:r>
+        <w:rPr>
+          <w:rFonts w:cs="Arial Unicode MS"/>
+        </w:rPr>
+        <w:t xml:space="preserve">= 0.9992. </w:t>
+      </w:r>
+    </w:p>
+    <w:p>
+      <w:pPr>
+        <w:pStyle w:val="McGillBodyText"/>
+        <w:jc w:val="both"/>
+        <w:rPr>
+          <w:rFonts w:cs="Arial Unicode MS"/>
+        </w:rPr>
+      </w:pPr>
+      <w:r>
+        <w:rPr>
+          <w:rFonts w:cs="Arial Unicode MS"/>
+        </w:rPr>
+        <w:t xml:space="preserve">The good fit to the exponential decay equation indicates that there is one dominating exchange reaction that is happening. In addition to this, the curve does not match that of a simple average of the shift of the free and bound ligand, indicating that there is indeed an interaction and a third species as opposed to simple averaging of the peaks. </w:t>
+      </w:r>
+    </w:p>
+    <w:p>
+      <w:pPr>
+        <w:pStyle w:val="McGillBodyText"/>
+        <w:jc w:val="both"/>
+        <w:rPr>
+          <w:rFonts w:cs="Arial Unicode MS"/>
+        </w:rPr>
+      </w:pPr>
+      <w:r>
+        <w:rPr>
+          <w:rFonts w:cs="Arial Unicode MS"/>
+        </w:rPr>
+        <w:t>Due to the slow timescale of NMR, a fluorescent zinc finger model composed of zinc complex to 8-mercaptoquinoline is proposed. This could be synthesized using the following scheme.</w:t>
+      </w:r>
+    </w:p>
+    <w:p>
+      <w:pPr>
+        <w:pStyle w:val="McGillBodyText"/>
+        <w:rPr>
+          <w:rFonts w:cs="Arial Unicode MS"/>
+        </w:rPr>
+      </w:pPr>
+      <w:r>
+        <w:rPr>
+          <w:rFonts w:cs="Arial Unicode MS"/>
+        </w:rPr>
+        <w:object w:dxaOrig="8629" w:dyaOrig="2608" w14:anchorId="2BF8DA69">
+          <v:shape id="_x0000_i1028" type="#_x0000_t75" style="width:430.5pt;height:130.5pt" o:ole="">
+            <v:imagedata r:id="rId15" o:title=""/>
+          </v:shape>
+          <o:OLEObject Type="Embed" ProgID="ChemDraw.Document.6.0" ShapeID="_x0000_i1028" DrawAspect="Content" ObjectID="_1477485256" r:id="rId16"/>
+        </w:object>
+      </w:r>
+    </w:p>
+    <w:p>
+      <w:pPr>
+        <w:pStyle w:val="McGillBodyText"/>
+        <w:rPr>
+          <w:rFonts w:cs="Arial Unicode MS"/>
+        </w:rPr>
+      </w:pPr>
+      <w:r>
+        <w:rPr>
+          <w:rFonts w:cs="Arial Unicode MS"/>
+          <w:b/>
+        </w:rPr>
+        <w:t xml:space="preserve">Figure </w:t>
+      </w:r>
+      <w:r>
+        <w:rPr>
+          <w:rFonts w:cs="Arial Unicode MS"/>
+          <w:b/>
+        </w:rPr>
+        <w:fldChar w:fldCharType="begin"/>
+      </w:r>
+      <w:r>
+        <w:rPr>
+          <w:rFonts w:cs="Arial Unicode MS"/>
+          <w:b/>
+        </w:rPr>
+        <w:instrText xml:space="preserve"> SEQ Figure \* ARABIC </w:instrText>
+      </w:r>
+      <w:r>
+        <w:rPr>
+          <w:rFonts w:cs="Arial Unicode MS"/>
+          <w:b/>
+        </w:rPr>
+        <w:fldChar w:fldCharType="separate"/>
+      </w:r>
+      <w:r>
+        <w:rPr>
+          <w:rFonts w:cs="Arial Unicode MS"/>
+          <w:b/>
+          <w:noProof/>
+        </w:rPr>
+        <w:t>24</w:t>
+      </w:r>
+      <w:r>
+        <w:rPr>
+          <w:rFonts w:cs="Arial Unicode MS"/>
+          <w:b/>
+        </w:rPr>
+        <w:fldChar w:fldCharType="end"/>
+      </w:r>
+      <w:r>
+        <w:rPr>
+          <w:rFonts w:cs="Arial Unicode MS"/>
+          <w:b/>
+        </w:rPr>
+        <w:t xml:space="preserve">:  Synthesis of 8-mercapto </w:t>
+      </w:r>
+      <w:proofErr w:type="spellStart"/>
+      <w:r>
+        <w:rPr>
+          <w:rFonts w:cs="Arial Unicode MS"/>
+          <w:b/>
+        </w:rPr>
+        <w:t>quinoline</w:t>
+      </w:r>
+      <w:proofErr w:type="spellEnd"/>
+      <w:r>
+        <w:rPr>
+          <w:rFonts w:cs="Arial Unicode MS"/>
+          <w:b/>
+        </w:rPr>
+        <w:t xml:space="preserve"> zinc salt.</w:t>
+      </w:r>
+    </w:p>
+    <w:p>
+      <w:pPr>
+        <w:pStyle w:val="McGillBodyText"/>
+        <w:jc w:val="both"/>
+        <w:rPr>
+          <w:rFonts w:cs="Arial Unicode MS"/>
           <w:sz w:val="22"/>
           <w:szCs w:val="22"/>
         </w:rPr>
@@ -3042,11 +3455,450 @@
       <w:r>
         <w:rPr>
           <w:rFonts w:cs="Arial Unicode MS"/>
+          <w:sz w:val="22"/>
+          <w:szCs w:val="22"/>
+        </w:rPr>
+        <w:t>Starting material 8-aminoquinoline had a melting point of 82°C</w:t>
+      </w:r>
+      <w:r>
+        <w:rPr>
+          <w:rFonts w:cs="Arial Unicode MS"/>
+          <w:sz w:val="22"/>
+          <w:szCs w:val="22"/>
+        </w:rPr>
+        <w:t xml:space="preserve">. </w:t>
+      </w:r>
+      <w:r>
+        <w:rPr>
+          <w:rFonts w:cs="Arial Unicode MS"/>
+          <w:sz w:val="22"/>
+          <w:szCs w:val="22"/>
+          <w:vertAlign w:val="superscript"/>
+        </w:rPr>
+        <w:t>1</w:t>
+      </w:r>
+      <w:r>
+        <w:rPr>
+          <w:rFonts w:cs="Arial Unicode MS"/>
+          <w:sz w:val="22"/>
+          <w:szCs w:val="22"/>
+        </w:rPr>
+        <w:t xml:space="preserve">H NMR (400 MHz, </w:t>
+      </w:r>
+      <w:proofErr w:type="spellStart"/>
+      <w:proofErr w:type="gramStart"/>
+      <w:r>
+        <w:rPr>
+          <w:rFonts w:cs="Arial Unicode MS"/>
+          <w:sz w:val="22"/>
+          <w:szCs w:val="22"/>
+        </w:rPr>
+        <w:t>dmso</w:t>
+      </w:r>
+      <w:proofErr w:type="spellEnd"/>
+      <w:proofErr w:type="gramEnd"/>
+      <w:r>
+        <w:rPr>
+          <w:rFonts w:cs="Arial Unicode MS"/>
+          <w:sz w:val="22"/>
+          <w:szCs w:val="22"/>
+        </w:rPr>
+        <w:t>) δ 8.72 (</w:t>
+      </w:r>
+      <w:proofErr w:type="spellStart"/>
+      <w:r>
+        <w:rPr>
+          <w:rFonts w:cs="Arial Unicode MS"/>
+          <w:sz w:val="22"/>
+          <w:szCs w:val="22"/>
+        </w:rPr>
+        <w:t>dd</w:t>
+      </w:r>
+      <w:proofErr w:type="spellEnd"/>
+      <w:r>
+        <w:rPr>
+          <w:rFonts w:cs="Arial Unicode MS"/>
+          <w:sz w:val="22"/>
+          <w:szCs w:val="22"/>
+        </w:rPr>
+        <w:t xml:space="preserve">, </w:t>
+      </w:r>
+      <w:r>
+        <w:rPr>
+          <w:rFonts w:cs="Arial Unicode MS"/>
+          <w:iCs/>
+          <w:sz w:val="22"/>
+          <w:szCs w:val="22"/>
+        </w:rPr>
+        <w:t>J</w:t>
+      </w:r>
+      <w:r>
+        <w:rPr>
+          <w:rFonts w:cs="Arial Unicode MS"/>
+          <w:sz w:val="22"/>
+          <w:szCs w:val="22"/>
+        </w:rPr>
+        <w:t xml:space="preserve"> = 4.1, 1.6 Hz, 1H), 8.17 (</w:t>
+      </w:r>
+      <w:proofErr w:type="spellStart"/>
+      <w:r>
+        <w:rPr>
+          <w:rFonts w:cs="Arial Unicode MS"/>
+          <w:sz w:val="22"/>
+          <w:szCs w:val="22"/>
+        </w:rPr>
+        <w:t>dd</w:t>
+      </w:r>
+      <w:proofErr w:type="spellEnd"/>
+      <w:r>
+        <w:rPr>
+          <w:rFonts w:cs="Arial Unicode MS"/>
+          <w:sz w:val="22"/>
+          <w:szCs w:val="22"/>
+        </w:rPr>
+        <w:t xml:space="preserve">, </w:t>
+      </w:r>
+      <w:r>
+        <w:rPr>
+          <w:rFonts w:cs="Arial Unicode MS"/>
+          <w:iCs/>
+          <w:sz w:val="22"/>
+          <w:szCs w:val="22"/>
+        </w:rPr>
+        <w:t>J</w:t>
+      </w:r>
+      <w:r>
+        <w:rPr>
+          <w:rFonts w:cs="Arial Unicode MS"/>
+          <w:sz w:val="22"/>
+          <w:szCs w:val="22"/>
+        </w:rPr>
+        <w:t xml:space="preserve"> = 8.3, 1.6 Hz, 1H), 7.68 – 6.54 (m, 4H), 5.90 (s, 2H).</w:t>
+      </w:r>
+    </w:p>
+    <w:p>
+      <w:pPr>
+        <w:pStyle w:val="McGillBodyText"/>
+        <w:jc w:val="both"/>
+        <w:rPr>
+          <w:rFonts w:cs="Arial Unicode MS"/>
+          <w:sz w:val="22"/>
+          <w:szCs w:val="22"/>
+        </w:rPr>
+      </w:pPr>
+      <w:r>
+        <w:rPr>
+          <w:rFonts w:cs="Arial Unicode MS"/>
+          <w:sz w:val="22"/>
+          <w:szCs w:val="22"/>
+        </w:rPr>
+        <w:lastRenderedPageBreak/>
+        <w:t xml:space="preserve">Preparation of </w:t>
+      </w:r>
+      <w:r>
+        <w:rPr>
+          <w:rFonts w:cs="Arial Unicode MS"/>
+          <w:b/>
+          <w:sz w:val="22"/>
+          <w:szCs w:val="22"/>
+        </w:rPr>
+        <w:t>Zn3a</w:t>
+      </w:r>
+      <w:r>
+        <w:rPr>
+          <w:rFonts w:cs="Arial Unicode MS"/>
+          <w:sz w:val="22"/>
+          <w:szCs w:val="22"/>
+        </w:rPr>
+        <w:t xml:space="preserve">. 8-aminoquinoline (Light green powder, 82°C melting point) (0.3460g) was placed in a round bottom flask. </w:t>
+      </w:r>
+      <w:proofErr w:type="spellStart"/>
+      <w:r>
+        <w:rPr>
+          <w:rFonts w:cs="Arial Unicode MS"/>
+          <w:sz w:val="22"/>
+          <w:szCs w:val="22"/>
+        </w:rPr>
+        <w:t>HBr</w:t>
+      </w:r>
+      <w:proofErr w:type="spellEnd"/>
+      <w:r>
+        <w:rPr>
+          <w:rFonts w:cs="Arial Unicode MS"/>
+          <w:sz w:val="22"/>
+          <w:szCs w:val="22"/>
+        </w:rPr>
+        <w:t xml:space="preserve"> (48%, from Gleason Group, light yellow in color) (1.7ml) was added. The solid turned to deep orange and dissolved upon addition of water (11 ml) forming a transparent orange solution which was cooled by the addition of ice. A solution of 0.2088 g of sodium nitrite in 2 ml of water was added to the cooled mixture. There is little sign of a visible reaction. The solution was then added to a w</w:t>
+      </w:r>
+      <w:r>
+        <w:rPr>
+          <w:rFonts w:cs="Arial Unicode MS"/>
+          <w:sz w:val="22"/>
+          <w:szCs w:val="22"/>
+        </w:rPr>
+        <w:t xml:space="preserve">arm solution of </w:t>
+      </w:r>
+      <w:proofErr w:type="spellStart"/>
+      <w:r>
+        <w:rPr>
+          <w:rFonts w:cs="Arial Unicode MS"/>
+          <w:sz w:val="22"/>
+          <w:szCs w:val="22"/>
+        </w:rPr>
+        <w:t>thiourea</w:t>
+      </w:r>
+      <w:proofErr w:type="spellEnd"/>
+      <w:r>
+        <w:rPr>
+          <w:rFonts w:cs="Arial Unicode MS"/>
+          <w:sz w:val="22"/>
+          <w:szCs w:val="22"/>
+        </w:rPr>
+        <w:t xml:space="preserve"> (0.187</w:t>
+      </w:r>
+      <w:r>
+        <w:rPr>
+          <w:rFonts w:cs="Arial Unicode MS"/>
+          <w:sz w:val="22"/>
+          <w:szCs w:val="22"/>
+        </w:rPr>
+        <w:t xml:space="preserve">g in 5 ml of water). Gas evolution started upon warming to 40°C.  The product was recrystallized using ethanol and ether. A fraction of the product was not soluble (0.053g) and this is most likely the disulfide. The recrystallized product had a mass of (0.049g). </w:t>
+      </w:r>
+      <w:r>
+        <w:rPr>
+          <w:rFonts w:cs="Arial Unicode MS"/>
+          <w:sz w:val="22"/>
+          <w:szCs w:val="22"/>
+          <w:vertAlign w:val="superscript"/>
+        </w:rPr>
+        <w:t>1</w:t>
+      </w:r>
+      <w:r>
+        <w:rPr>
+          <w:rFonts w:cs="Arial Unicode MS"/>
+          <w:sz w:val="22"/>
+          <w:szCs w:val="22"/>
+        </w:rPr>
+        <w:t xml:space="preserve">H NMR (400 MHz, </w:t>
+      </w:r>
+      <w:proofErr w:type="spellStart"/>
+      <w:proofErr w:type="gramStart"/>
+      <w:r>
+        <w:rPr>
+          <w:rFonts w:cs="Arial Unicode MS"/>
+          <w:sz w:val="22"/>
+          <w:szCs w:val="22"/>
+        </w:rPr>
+        <w:t>dmso</w:t>
+      </w:r>
+      <w:proofErr w:type="spellEnd"/>
+      <w:proofErr w:type="gramEnd"/>
+      <w:r>
+        <w:rPr>
+          <w:rFonts w:cs="Arial Unicode MS"/>
+          <w:sz w:val="22"/>
+          <w:szCs w:val="22"/>
+        </w:rPr>
+        <w:t xml:space="preserve">) δ 9.39 – 8.61 (m, 1H), 8.45 (d, </w:t>
+      </w:r>
+      <w:r>
+        <w:rPr>
+          <w:rFonts w:cs="Arial Unicode MS"/>
+          <w:iCs/>
+          <w:sz w:val="22"/>
+          <w:szCs w:val="22"/>
+        </w:rPr>
+        <w:t>J</w:t>
+      </w:r>
+      <w:r>
+        <w:rPr>
+          <w:rFonts w:cs="Arial Unicode MS"/>
+          <w:sz w:val="22"/>
+          <w:szCs w:val="22"/>
+        </w:rPr>
+        <w:t xml:space="preserve"> = 8.2 Hz, 1H), 8.03 – 7.21 (m, 4H). </w:t>
+      </w:r>
+    </w:p>
+    <w:p>
+      <w:pPr>
+        <w:pStyle w:val="McGillBodyText"/>
+        <w:rPr>
+          <w:rFonts w:cs="Arial Unicode MS"/>
+          <w:b/>
+          <w:sz w:val="22"/>
+          <w:szCs w:val="22"/>
+        </w:rPr>
+      </w:pPr>
+    </w:p>
+    <w:p>
+      <w:pPr>
+        <w:pStyle w:val="McGillBodyText"/>
+        <w:rPr>
+          <w:rFonts w:cs="Arial Unicode MS"/>
+          <w:b/>
+          <w:sz w:val="22"/>
+          <w:szCs w:val="22"/>
+        </w:rPr>
+      </w:pPr>
+      <w:r>
+        <w:rPr>
+          <w:rFonts w:cs="Arial Unicode MS"/>
+          <w:b/>
+          <w:sz w:val="22"/>
+          <w:szCs w:val="22"/>
+        </w:rPr>
+        <w:t>Fluorescence data:</w:t>
+      </w:r>
+    </w:p>
+    <w:p>
+      <w:pPr>
+        <w:pStyle w:val="McGillBodyText"/>
+        <w:jc w:val="both"/>
+        <w:rPr>
+          <w:rFonts w:cs="Arial Unicode MS"/>
+          <w:sz w:val="22"/>
+          <w:szCs w:val="22"/>
+        </w:rPr>
+      </w:pPr>
+      <w:r>
+        <w:rPr>
+          <w:rFonts w:cs="Arial Unicode MS"/>
+          <w:sz w:val="22"/>
+          <w:szCs w:val="22"/>
+        </w:rPr>
+        <w:t>8-aminoquinoline sodium salt was dissolved in ethanol. The UV spectra indicated two peaks, one at 243 nm and 321 nm. Using this as a starting point, emission spectrum shows a maxima at 450 nm. The excitation spectrum showed 2 major excitation peaks at 270nm and 365nm. (</w:t>
+      </w:r>
+      <w:proofErr w:type="gramStart"/>
+      <w:r>
+        <w:rPr>
+          <w:rFonts w:cs="Arial Unicode MS"/>
+          <w:sz w:val="22"/>
+          <w:szCs w:val="22"/>
+        </w:rPr>
+        <w:t>see</w:t>
+      </w:r>
+      <w:proofErr w:type="gramEnd"/>
+      <w:r>
+        <w:rPr>
+          <w:rFonts w:cs="Arial Unicode MS"/>
+          <w:sz w:val="22"/>
+          <w:szCs w:val="22"/>
+        </w:rPr>
+        <w:t xml:space="preserve"> next page)</w:t>
+      </w:r>
+    </w:p>
+    <w:p>
+      <w:pPr>
+        <w:pStyle w:val="McGillBodyText"/>
+        <w:rPr>
+          <w:rFonts w:cs="Arial Unicode MS"/>
+          <w:sz w:val="22"/>
+          <w:szCs w:val="22"/>
+        </w:rPr>
+      </w:pPr>
+      <w:r>
+        <w:rPr>
+          <w:rFonts w:cs="Arial Unicode MS"/>
           <w:noProof/>
           <w:lang w:val="en-US" w:eastAsia="zh-CN"/>
         </w:rPr>
+        <w:lastRenderedPageBreak/>
         <w:drawing>
-          <wp:inline distT="0" distB="0" distL="0" distR="0">
+          <wp:inline distT="0" distB="0" distL="0" distR="0" wp14:anchorId="04DFAED0" wp14:editId="14420BAD">
+            <wp:extent cx="3407410" cy="2550160"/>
+            <wp:effectExtent l="0" t="0" r="2540" b="2540"/>
+            <wp:docPr id="2" name="Chart 2"/>
+            <wp:cNvGraphicFramePr>
+              <a:graphicFrameLocks xmlns:a="http://schemas.openxmlformats.org/drawingml/2006/main"/>
+            </wp:cNvGraphicFramePr>
+            <a:graphic xmlns:a="http://schemas.openxmlformats.org/drawingml/2006/main">
+              <a:graphicData uri="http://schemas.openxmlformats.org/drawingml/2006/chart">
+                <c:chart xmlns:c="http://schemas.openxmlformats.org/drawingml/2006/chart" xmlns:r="http://schemas.openxmlformats.org/officeDocument/2006/relationships" r:id="rId17"/>
+              </a:graphicData>
+            </a:graphic>
+          </wp:inline>
+        </w:drawing>
+      </w:r>
+    </w:p>
+    <w:p>
+      <w:pPr>
+        <w:pStyle w:val="McGillFigureCaption"/>
+        <w:jc w:val="center"/>
+        <w:rPr>
+          <w:rFonts w:cs="Arial Unicode MS"/>
+          <w:b/>
+        </w:rPr>
+      </w:pPr>
+      <w:bookmarkStart w:id="8" w:name="_Toc364096612"/>
+      <w:r>
+        <w:rPr>
+          <w:rFonts w:cs="Arial Unicode MS"/>
+          <w:b/>
+        </w:rPr>
+        <w:t xml:space="preserve">Figure </w:t>
+      </w:r>
+      <w:r>
+        <w:rPr>
+          <w:rFonts w:cs="Arial Unicode MS"/>
+          <w:b/>
+        </w:rPr>
+        <w:fldChar w:fldCharType="begin"/>
+      </w:r>
+      <w:r>
+        <w:rPr>
+          <w:rFonts w:cs="Arial Unicode MS"/>
+          <w:b/>
+        </w:rPr>
+        <w:instrText xml:space="preserve"> SEQ Figure \* ARABIC </w:instrText>
+      </w:r>
+      <w:r>
+        <w:rPr>
+          <w:rFonts w:cs="Arial Unicode MS"/>
+          <w:b/>
+        </w:rPr>
+        <w:fldChar w:fldCharType="separate"/>
+      </w:r>
+      <w:r>
+        <w:rPr>
+          <w:rFonts w:cs="Arial Unicode MS"/>
+          <w:b/>
+          <w:noProof/>
+        </w:rPr>
+        <w:t>25</w:t>
+      </w:r>
+      <w:r>
+        <w:rPr>
+          <w:rFonts w:cs="Arial Unicode MS"/>
+          <w:b/>
+        </w:rPr>
+        <w:fldChar w:fldCharType="end"/>
+      </w:r>
+      <w:r>
+        <w:rPr>
+          <w:rFonts w:cs="Arial Unicode MS"/>
+          <w:b/>
+        </w:rPr>
+        <w:t>: Excitation spectra of 8-aminoquinoline in ethanol (450 emission)</w:t>
+      </w:r>
+      <w:bookmarkEnd w:id="8"/>
+    </w:p>
+    <w:p>
+      <w:pPr>
+        <w:pStyle w:val="McGillBodyText"/>
+        <w:rPr>
+          <w:rFonts w:cs="Arial Unicode MS"/>
+          <w:sz w:val="22"/>
+          <w:szCs w:val="22"/>
+        </w:rPr>
+      </w:pPr>
+      <w:r>
+        <w:rPr>
+          <w:rFonts w:cs="Arial Unicode MS"/>
+          <w:noProof/>
+          <w:lang w:val="en-US" w:eastAsia="zh-CN"/>
+        </w:rPr>
+        <w:drawing>
+          <wp:inline distT="0" distB="0" distL="0" distR="0" wp14:anchorId="44C6A278" wp14:editId="1353BF65">
             <wp:extent cx="3365500" cy="2221230"/>
             <wp:effectExtent l="0" t="0" r="6350" b="7620"/>
             <wp:docPr id="1" name="Chart 1"/>
@@ -3055,7 +3907,7 @@
             </wp:cNvGraphicFramePr>
             <a:graphic xmlns:a="http://schemas.openxmlformats.org/drawingml/2006/main">
               <a:graphicData uri="http://schemas.openxmlformats.org/drawingml/2006/chart">
-                <c:chart xmlns:c="http://schemas.openxmlformats.org/drawingml/2006/chart" xmlns:r="http://schemas.openxmlformats.org/officeDocument/2006/relationships" r:id="rId15"/>
+                <c:chart xmlns:c="http://schemas.openxmlformats.org/drawingml/2006/chart" xmlns:r="http://schemas.openxmlformats.org/officeDocument/2006/relationships" r:id="rId18"/>
               </a:graphicData>
             </a:graphic>
           </wp:inline>
@@ -3071,7 +3923,7 @@
           <w:b/>
         </w:rPr>
       </w:pPr>
-      <w:bookmarkStart w:id="7" w:name="_Toc364096613"/>
+      <w:bookmarkStart w:id="9" w:name="_Toc364096613"/>
       <w:r>
         <w:rPr>
           <w:rFonts w:cs="Arial Unicode MS"/>
@@ -3122,7 +3974,7 @@
         </w:rPr>
         <w:t>: Emission spectra with 365 nm excitation</w:t>
       </w:r>
-      <w:bookmarkEnd w:id="7"/>
+      <w:bookmarkEnd w:id="9"/>
     </w:p>
     <w:p>
       <w:pPr>
@@ -3159,10 +4011,7 @@
         <w:t xml:space="preserve">. </w:t>
       </w:r>
     </w:p>
-    <w:p>
-      <w:bookmarkStart w:id="8" w:name="_GoBack"/>
-      <w:bookmarkEnd w:id="8"/>
-    </w:p>
+    <w:p/>
     <w:sectPr>
       <w:pgSz w:w="12240" w:h="15840"/>
       <w:pgMar w:top="1440" w:right="1800" w:bottom="1440" w:left="1800" w:header="720" w:footer="720" w:gutter="0"/>
@@ -3171,6 +4020,33 @@
     </w:sectPr>
   </w:body>
 </w:document>
+</file>
+
+<file path=word/comments.xml><?xml version="1.0" encoding="utf-8"?>
+<w:comments xmlns:wpc="http://schemas.microsoft.com/office/word/2010/wordprocessingCanvas" xmlns:mc="http://schemas.openxmlformats.org/markup-compatibility/2006" xmlns:o="urn:schemas-microsoft-com:office:office" xmlns:r="http://schemas.openxmlformats.org/officeDocument/2006/relationships" xmlns:m="http://schemas.openxmlformats.org/officeDocument/2006/math" xmlns:v="urn:schemas-microsoft-com:vml" xmlns:wp14="http://schemas.microsoft.com/office/word/2010/wordprocessingDrawing" xmlns:wp="http://schemas.openxmlformats.org/drawingml/2006/wordprocessingDrawing" xmlns:w10="urn:schemas-microsoft-com:office:word" xmlns:w="http://schemas.openxmlformats.org/wordprocessingml/2006/main" xmlns:w14="http://schemas.microsoft.com/office/word/2010/wordml" xmlns:w15="http://schemas.microsoft.com/office/word/2012/wordml" xmlns:wpg="http://schemas.microsoft.com/office/word/2010/wordprocessingGroup" xmlns:wpi="http://schemas.microsoft.com/office/word/2010/wordprocessingInk" xmlns:wne="http://schemas.microsoft.com/office/word/2006/wordml" xmlns:wps="http://schemas.microsoft.com/office/word/2010/wordprocessingShape" mc:Ignorable="w14 w15 wp14">
+  <w:comment w:id="1" w:author="Bohle" w:date="2014-10-31T16:17:00Z" w:initials="B">
+    <w:p>
+      <w:pPr>
+        <w:pStyle w:val="CommentText"/>
+      </w:pPr>
+      <w:r>
+        <w:rPr>
+          <w:rStyle w:val="CommentReference"/>
+        </w:rPr>
+        <w:annotationRef/>
+      </w:r>
+      <w:r>
+        <w:t>Do you mean ring opened hydrolyzed derivatives?</w:t>
+      </w:r>
+    </w:p>
+  </w:comment>
+</w:comments>
+</file>
+
+<file path=word/commentsExtended.xml><?xml version="1.0" encoding="utf-8"?>
+<w15:commentsEx xmlns:wpc="http://schemas.microsoft.com/office/word/2010/wordprocessingCanvas" xmlns:mc="http://schemas.openxmlformats.org/markup-compatibility/2006" xmlns:o="urn:schemas-microsoft-com:office:office" xmlns:r="http://schemas.openxmlformats.org/officeDocument/2006/relationships" xmlns:m="http://schemas.openxmlformats.org/officeDocument/2006/math" xmlns:v="urn:schemas-microsoft-com:vml" xmlns:wp14="http://schemas.microsoft.com/office/word/2010/wordprocessingDrawing" xmlns:wp="http://schemas.openxmlformats.org/drawingml/2006/wordprocessingDrawing" xmlns:w10="urn:schemas-microsoft-com:office:word" xmlns:w="http://schemas.openxmlformats.org/wordprocessingml/2006/main" xmlns:w14="http://schemas.microsoft.com/office/word/2010/wordml" xmlns:w15="http://schemas.microsoft.com/office/word/2012/wordml" xmlns:wpg="http://schemas.microsoft.com/office/word/2010/wordprocessingGroup" xmlns:wpi="http://schemas.microsoft.com/office/word/2010/wordprocessingInk" xmlns:wne="http://schemas.microsoft.com/office/word/2006/wordml" xmlns:wps="http://schemas.microsoft.com/office/word/2010/wordprocessingShape" mc:Ignorable="w14 w15 wp14">
+  <w15:commentEx w15:paraId="5A1DAAAC" w15:done="0"/>
+</w15:commentsEx>
 </file>
 
 <file path=word/styles.xml><?xml version="1.0" encoding="utf-8"?>
@@ -3699,10 +4575,326 @@
       <w:b/>
     </w:rPr>
   </w:style>
+  <w:style w:type="character" w:styleId="CommentReference">
+    <w:name w:val="annotation reference"/>
+    <w:uiPriority w:val="99"/>
+    <w:semiHidden/>
+    <w:unhideWhenUsed/>
+    <w:rsid w:val="00722934"/>
+    <w:rPr>
+      <w:sz w:val="16"/>
+      <w:szCs w:val="16"/>
+    </w:rPr>
+  </w:style>
+  <w:style w:type="paragraph" w:styleId="CommentText">
+    <w:name w:val="annotation text"/>
+    <w:basedOn w:val="Normal"/>
+    <w:link w:val="CommentTextChar"/>
+    <w:uiPriority w:val="99"/>
+    <w:semiHidden/>
+    <w:unhideWhenUsed/>
+    <w:rsid w:val="00722934"/>
+    <w:rPr>
+      <w:rFonts w:ascii="Calibri" w:eastAsia="宋体" w:hAnsi="Calibri"/>
+      <w:sz w:val="20"/>
+      <w:szCs w:val="20"/>
+    </w:rPr>
+  </w:style>
+  <w:style w:type="character" w:customStyle="1" w:styleId="CommentTextChar">
+    <w:name w:val="Comment Text Char"/>
+    <w:basedOn w:val="DefaultParagraphFont"/>
+    <w:link w:val="CommentText"/>
+    <w:uiPriority w:val="99"/>
+    <w:semiHidden/>
+    <w:rsid w:val="00722934"/>
+    <w:rPr>
+      <w:rFonts w:ascii="Calibri" w:eastAsia="宋体" w:hAnsi="Calibri" w:cs="Times New Roman"/>
+      <w:sz w:val="20"/>
+      <w:szCs w:val="20"/>
+      <w:lang w:val="en-CA" w:eastAsia="en-US"/>
+    </w:rPr>
+  </w:style>
+  <w:style w:type="paragraph" w:styleId="BalloonText">
+    <w:name w:val="Balloon Text"/>
+    <w:basedOn w:val="Normal"/>
+    <w:link w:val="BalloonTextChar"/>
+    <w:uiPriority w:val="99"/>
+    <w:semiHidden/>
+    <w:unhideWhenUsed/>
+    <w:rsid w:val="00722934"/>
+    <w:rPr>
+      <w:rFonts w:ascii="Segoe UI" w:hAnsi="Segoe UI" w:cs="Segoe UI"/>
+      <w:sz w:val="18"/>
+      <w:szCs w:val="18"/>
+    </w:rPr>
+  </w:style>
+  <w:style w:type="character" w:customStyle="1" w:styleId="BalloonTextChar">
+    <w:name w:val="Balloon Text Char"/>
+    <w:basedOn w:val="DefaultParagraphFont"/>
+    <w:link w:val="BalloonText"/>
+    <w:uiPriority w:val="99"/>
+    <w:semiHidden/>
+    <w:rsid w:val="00722934"/>
+    <w:rPr>
+      <w:rFonts w:ascii="Segoe UI" w:eastAsia="Arial Unicode MS" w:hAnsi="Segoe UI" w:cs="Segoe UI"/>
+      <w:sz w:val="18"/>
+      <w:szCs w:val="18"/>
+      <w:lang w:val="en-CA" w:eastAsia="en-US"/>
+    </w:rPr>
+  </w:style>
 </w:styles>
 </file>
 
 <file path=word/charts/chart1.xml><?xml version="1.0" encoding="utf-8"?>
+<c:chartSpace xmlns:c="http://schemas.openxmlformats.org/drawingml/2006/chart" xmlns:a="http://schemas.openxmlformats.org/drawingml/2006/main" xmlns:r="http://schemas.openxmlformats.org/officeDocument/2006/relationships">
+  <c:date1904 val="0"/>
+  <c:lang val="en-US"/>
+  <c:roundedCorners val="0"/>
+  <mc:AlternateContent xmlns:mc="http://schemas.openxmlformats.org/markup-compatibility/2006">
+    <mc:Choice xmlns:c14="http://schemas.microsoft.com/office/drawing/2007/8/2/chart" Requires="c14">
+      <c14:style val="102"/>
+    </mc:Choice>
+    <mc:Fallback>
+      <c:style val="2"/>
+    </mc:Fallback>
+  </mc:AlternateContent>
+  <c:clrMapOvr bg1="lt1" tx1="dk1" bg2="lt2" tx2="dk2" accent1="accent1" accent2="accent2" accent3="accent3" accent4="accent4" accent5="accent5" accent6="accent6" hlink="hlink" folHlink="folHlink"/>
+  <c:chart>
+    <c:autoTitleDeleted val="1"/>
+    <c:plotArea>
+      <c:layout>
+        <c:manualLayout>
+          <c:layoutTarget val="inner"/>
+          <c:xMode val="edge"/>
+          <c:yMode val="edge"/>
+          <c:x val="0.12531289916339286"/>
+          <c:y val="4.9178421042693411E-2"/>
+          <c:w val="0.83060375056304059"/>
+          <c:h val="0.80723228635871636"/>
+        </c:manualLayout>
+      </c:layout>
+      <c:scatterChart>
+        <c:scatterStyle val="lineMarker"/>
+        <c:varyColors val="0"/>
+        <c:ser>
+          <c:idx val="0"/>
+          <c:order val="0"/>
+          <c:spPr>
+            <a:ln w="28575">
+              <a:noFill/>
+            </a:ln>
+          </c:spPr>
+          <c:trendline>
+            <c:trendlineType val="linear"/>
+            <c:intercept val="0"/>
+            <c:dispRSqr val="0"/>
+            <c:dispEq val="0"/>
+          </c:trendline>
+          <c:xVal>
+            <c:numRef>
+              <c:f>Sheet1!$K$9:$K$21</c:f>
+              <c:numCache>
+                <c:formatCode>General</c:formatCode>
+                <c:ptCount val="13"/>
+                <c:pt idx="0">
+                  <c:v>5.0020946738464449</c:v>
+                </c:pt>
+                <c:pt idx="1">
+                  <c:v>2.5010473369232225</c:v>
+                </c:pt>
+                <c:pt idx="2">
+                  <c:v>1.6673648912821484</c:v>
+                </c:pt>
+                <c:pt idx="3">
+                  <c:v>1.2505236684616112</c:v>
+                </c:pt>
+                <c:pt idx="4">
+                  <c:v>1.2505236684616112</c:v>
+                </c:pt>
+                <c:pt idx="5">
+                  <c:v>1.0004189347692889</c:v>
+                </c:pt>
+                <c:pt idx="6">
+                  <c:v>0.83368244564107419</c:v>
+                </c:pt>
+                <c:pt idx="7">
+                  <c:v>0.71458495340663497</c:v>
+                </c:pt>
+                <c:pt idx="8">
+                  <c:v>0.62526183423080561</c:v>
+                </c:pt>
+                <c:pt idx="9">
+                  <c:v>0.55578829709404942</c:v>
+                </c:pt>
+                <c:pt idx="10">
+                  <c:v>0.50020946738464445</c:v>
+                </c:pt>
+                <c:pt idx="11">
+                  <c:v>0.45473587944058591</c:v>
+                </c:pt>
+                <c:pt idx="12">
+                  <c:v>0.35729247670331749</c:v>
+                </c:pt>
+              </c:numCache>
+            </c:numRef>
+          </c:xVal>
+          <c:yVal>
+            <c:numRef>
+              <c:f>Sheet1!$J$9:$J$21</c:f>
+              <c:numCache>
+                <c:formatCode>General</c:formatCode>
+                <c:ptCount val="13"/>
+                <c:pt idx="0">
+                  <c:v>4.1975051975051976</c:v>
+                </c:pt>
+                <c:pt idx="1">
+                  <c:v>2.0783438510081576</c:v>
+                </c:pt>
+                <c:pt idx="2">
+                  <c:v>1.4888374524005077</c:v>
+                </c:pt>
+                <c:pt idx="3">
+                  <c:v>1.072002817952012</c:v>
+                </c:pt>
+                <c:pt idx="4">
+                  <c:v>1.0684883336091344</c:v>
+                </c:pt>
+                <c:pt idx="5">
+                  <c:v>0.89782130114628422</c:v>
+                </c:pt>
+                <c:pt idx="6">
+                  <c:v>0.71485406591899014</c:v>
+                </c:pt>
+                <c:pt idx="7">
+                  <c:v>0.61535230833844867</c:v>
+                </c:pt>
+                <c:pt idx="8">
+                  <c:v>0.53714549227576669</c:v>
+                </c:pt>
+                <c:pt idx="9">
+                  <c:v>0.52756518949635667</c:v>
+                </c:pt>
+                <c:pt idx="10">
+                  <c:v>0.48045064917760966</c:v>
+                </c:pt>
+                <c:pt idx="11">
+                  <c:v>0.48025341938539884</c:v>
+                </c:pt>
+                <c:pt idx="12">
+                  <c:v>0.46417171805909396</c:v>
+                </c:pt>
+              </c:numCache>
+            </c:numRef>
+          </c:yVal>
+          <c:smooth val="0"/>
+        </c:ser>
+        <c:dLbls>
+          <c:showLegendKey val="0"/>
+          <c:showVal val="0"/>
+          <c:showCatName val="0"/>
+          <c:showSerName val="0"/>
+          <c:showPercent val="0"/>
+          <c:showBubbleSize val="0"/>
+        </c:dLbls>
+        <c:axId val="535484552"/>
+        <c:axId val="535481024"/>
+      </c:scatterChart>
+      <c:valAx>
+        <c:axId val="535484552"/>
+        <c:scaling>
+          <c:orientation val="minMax"/>
+        </c:scaling>
+        <c:delete val="0"/>
+        <c:axPos val="b"/>
+        <c:title>
+          <c:tx>
+            <c:rich>
+              <a:bodyPr/>
+              <a:lstStyle/>
+              <a:p>
+                <a:pPr>
+                  <a:defRPr/>
+                </a:pPr>
+                <a:r>
+                  <a:rPr lang="en-CA"/>
+                  <a:t>Ratio based on molecular weight</a:t>
+                </a:r>
+              </a:p>
+            </c:rich>
+          </c:tx>
+          <c:layout>
+            <c:manualLayout>
+              <c:xMode val="edge"/>
+              <c:yMode val="edge"/>
+              <c:x val="0.375416269924985"/>
+              <c:y val="0.92498133273649541"/>
+            </c:manualLayout>
+          </c:layout>
+          <c:overlay val="0"/>
+        </c:title>
+        <c:numFmt formatCode="General" sourceLinked="1"/>
+        <c:majorTickMark val="none"/>
+        <c:minorTickMark val="none"/>
+        <c:tickLblPos val="nextTo"/>
+        <c:crossAx val="535481024"/>
+        <c:crosses val="autoZero"/>
+        <c:crossBetween val="midCat"/>
+      </c:valAx>
+      <c:valAx>
+        <c:axId val="535481024"/>
+        <c:scaling>
+          <c:orientation val="minMax"/>
+        </c:scaling>
+        <c:delete val="0"/>
+        <c:axPos val="l"/>
+        <c:title>
+          <c:tx>
+            <c:rich>
+              <a:bodyPr/>
+              <a:lstStyle/>
+              <a:p>
+                <a:pPr>
+                  <a:defRPr/>
+                </a:pPr>
+                <a:r>
+                  <a:rPr lang="en-CA"/>
+                  <a:t>Ratio</a:t>
+                </a:r>
+                <a:r>
+                  <a:rPr lang="en-CA" baseline="0"/>
+                  <a:t> on NMR integrals</a:t>
+                </a:r>
+              </a:p>
+            </c:rich>
+          </c:tx>
+          <c:overlay val="0"/>
+        </c:title>
+        <c:numFmt formatCode="General" sourceLinked="1"/>
+        <c:majorTickMark val="none"/>
+        <c:minorTickMark val="none"/>
+        <c:tickLblPos val="nextTo"/>
+        <c:crossAx val="535484552"/>
+        <c:crosses val="autoZero"/>
+        <c:crossBetween val="midCat"/>
+      </c:valAx>
+      <c:spPr>
+        <a:noFill/>
+        <a:ln w="25400">
+          <a:noFill/>
+        </a:ln>
+      </c:spPr>
+    </c:plotArea>
+    <c:plotVisOnly val="1"/>
+    <c:dispBlanksAs val="gap"/>
+    <c:showDLblsOverMax val="0"/>
+  </c:chart>
+  <c:externalData r:id="rId2">
+    <c:autoUpdate val="0"/>
+  </c:externalData>
+</c:chartSpace>
+</file>
+
+<file path=word/charts/chart2.xml><?xml version="1.0" encoding="utf-8"?>
 <c:chartSpace xmlns:c="http://schemas.openxmlformats.org/drawingml/2006/chart" xmlns:a="http://schemas.openxmlformats.org/drawingml/2006/main" xmlns:r="http://schemas.openxmlformats.org/officeDocument/2006/relationships">
   <c:date1904 val="0"/>
   <c:lang val="en-US"/>
@@ -3922,11 +5114,11 @@
           <c:showPercent val="0"/>
           <c:showBubbleSize val="0"/>
         </c:dLbls>
-        <c:axId val="477064712"/>
-        <c:axId val="477061184"/>
+        <c:axId val="535482200"/>
+        <c:axId val="939638616"/>
       </c:scatterChart>
       <c:valAx>
-        <c:axId val="477064712"/>
+        <c:axId val="535482200"/>
         <c:scaling>
           <c:orientation val="minMax"/>
         </c:scaling>
@@ -3959,12 +5151,12 @@
         <c:majorTickMark val="out"/>
         <c:minorTickMark val="none"/>
         <c:tickLblPos val="nextTo"/>
-        <c:crossAx val="477061184"/>
+        <c:crossAx val="939638616"/>
         <c:crosses val="autoZero"/>
         <c:crossBetween val="midCat"/>
       </c:valAx>
       <c:valAx>
-        <c:axId val="477061184"/>
+        <c:axId val="939638616"/>
         <c:scaling>
           <c:orientation val="minMax"/>
         </c:scaling>
@@ -3998,7 +5190,7 @@
         <c:majorTickMark val="out"/>
         <c:minorTickMark val="none"/>
         <c:tickLblPos val="nextTo"/>
-        <c:crossAx val="477064712"/>
+        <c:crossAx val="535482200"/>
         <c:crosses val="autoZero"/>
         <c:crossBetween val="midCat"/>
       </c:valAx>
@@ -4013,7 +5205,7 @@
 </c:chartSpace>
 </file>
 
-<file path=word/charts/chart2.xml><?xml version="1.0" encoding="utf-8"?>
+<file path=word/charts/chart3.xml><?xml version="1.0" encoding="utf-8"?>
 <c:chartSpace xmlns:c="http://schemas.openxmlformats.org/drawingml/2006/chart" xmlns:a="http://schemas.openxmlformats.org/drawingml/2006/main" xmlns:r="http://schemas.openxmlformats.org/officeDocument/2006/relationships">
   <c:date1904 val="0"/>
   <c:lang val="en-US"/>
@@ -5197,11 +6389,11 @@
           <c:showPercent val="0"/>
           <c:showBubbleSize val="0"/>
         </c:dLbls>
-        <c:axId val="275611232"/>
-        <c:axId val="275612800"/>
+        <c:axId val="939640576"/>
+        <c:axId val="939640968"/>
       </c:scatterChart>
       <c:valAx>
-        <c:axId val="275611232"/>
+        <c:axId val="939640576"/>
         <c:scaling>
           <c:orientation val="minMax"/>
           <c:max val="410"/>
@@ -5231,12 +6423,12 @@
         <c:majorTickMark val="none"/>
         <c:minorTickMark val="none"/>
         <c:tickLblPos val="nextTo"/>
-        <c:crossAx val="275612800"/>
+        <c:crossAx val="939640968"/>
         <c:crosses val="autoZero"/>
         <c:crossBetween val="midCat"/>
       </c:valAx>
       <c:valAx>
-        <c:axId val="275612800"/>
+        <c:axId val="939640968"/>
         <c:scaling>
           <c:orientation val="minMax"/>
         </c:scaling>
@@ -5270,7 +6462,7 @@
         <c:majorTickMark val="none"/>
         <c:minorTickMark val="none"/>
         <c:tickLblPos val="nextTo"/>
-        <c:crossAx val="275611232"/>
+        <c:crossAx val="939640576"/>
         <c:crosses val="autoZero"/>
         <c:crossBetween val="midCat"/>
       </c:valAx>
@@ -5285,7 +6477,7 @@
 </c:chartSpace>
 </file>
 
-<file path=word/charts/chart3.xml><?xml version="1.0" encoding="utf-8"?>
+<file path=word/charts/chart4.xml><?xml version="1.0" encoding="utf-8"?>
 <c:chartSpace xmlns:c="http://schemas.openxmlformats.org/drawingml/2006/chart" xmlns:a="http://schemas.openxmlformats.org/drawingml/2006/main" xmlns:r="http://schemas.openxmlformats.org/officeDocument/2006/relationships">
   <c:date1904 val="0"/>
   <c:lang val="en-US"/>
@@ -7236,11 +8428,11 @@
           <c:showPercent val="0"/>
           <c:showBubbleSize val="0"/>
         </c:dLbls>
-        <c:axId val="275612016"/>
-        <c:axId val="275610448"/>
+        <c:axId val="542965496"/>
+        <c:axId val="542968240"/>
       </c:scatterChart>
       <c:valAx>
-        <c:axId val="275612016"/>
+        <c:axId val="542965496"/>
         <c:scaling>
           <c:orientation val="minMax"/>
           <c:max val="700"/>
@@ -7270,12 +8462,12 @@
         <c:majorTickMark val="out"/>
         <c:minorTickMark val="none"/>
         <c:tickLblPos val="nextTo"/>
-        <c:crossAx val="275610448"/>
+        <c:crossAx val="542968240"/>
         <c:crosses val="autoZero"/>
         <c:crossBetween val="midCat"/>
       </c:valAx>
       <c:valAx>
-        <c:axId val="275610448"/>
+        <c:axId val="542968240"/>
         <c:scaling>
           <c:orientation val="minMax"/>
         </c:scaling>
@@ -7304,7 +8496,7 @@
         <c:majorTickMark val="out"/>
         <c:minorTickMark val="none"/>
         <c:tickLblPos val="nextTo"/>
-        <c:crossAx val="275612016"/>
+        <c:crossAx val="542965496"/>
         <c:crosses val="autoZero"/>
         <c:crossBetween val="midCat"/>
       </c:valAx>
@@ -8334,4 +9526,256 @@
     </a:bgFillStyleLst>
   </a:fmtScheme>
 </a:themeOverride>
+</file>
+
+<file path=word/theme/themeOverride4.xml><?xml version="1.0" encoding="utf-8"?>
+<a:themeOverride xmlns:a="http://schemas.openxmlformats.org/drawingml/2006/main">
+  <a:clrScheme name="Office">
+    <a:dk1>
+      <a:sysClr val="windowText" lastClr="000000"/>
+    </a:dk1>
+    <a:lt1>
+      <a:sysClr val="window" lastClr="FFFFFF"/>
+    </a:lt1>
+    <a:dk2>
+      <a:srgbClr val="44546A"/>
+    </a:dk2>
+    <a:lt2>
+      <a:srgbClr val="E7E6E6"/>
+    </a:lt2>
+    <a:accent1>
+      <a:srgbClr val="5B9BD5"/>
+    </a:accent1>
+    <a:accent2>
+      <a:srgbClr val="ED7D31"/>
+    </a:accent2>
+    <a:accent3>
+      <a:srgbClr val="A5A5A5"/>
+    </a:accent3>
+    <a:accent4>
+      <a:srgbClr val="FFC000"/>
+    </a:accent4>
+    <a:accent5>
+      <a:srgbClr val="4472C4"/>
+    </a:accent5>
+    <a:accent6>
+      <a:srgbClr val="70AD47"/>
+    </a:accent6>
+    <a:hlink>
+      <a:srgbClr val="0563C1"/>
+    </a:hlink>
+    <a:folHlink>
+      <a:srgbClr val="954F72"/>
+    </a:folHlink>
+  </a:clrScheme>
+  <a:fontScheme name="Office">
+    <a:majorFont>
+      <a:latin typeface="Calibri Light" panose="020F0302020204030204"/>
+      <a:ea typeface=""/>
+      <a:cs typeface=""/>
+      <a:font script="Jpan" typeface="ＭＳ ゴシック"/>
+      <a:font script="Hang" typeface="맑은 고딕"/>
+      <a:font script="Hans" typeface="宋体"/>
+      <a:font script="Hant" typeface="新細明體"/>
+      <a:font script="Arab" typeface="Times New Roman"/>
+      <a:font script="Hebr" typeface="Times New Roman"/>
+      <a:font script="Thai" typeface="Angsana New"/>
+      <a:font script="Ethi" typeface="Nyala"/>
+      <a:font script="Beng" typeface="Vrinda"/>
+      <a:font script="Gujr" typeface="Shruti"/>
+      <a:font script="Khmr" typeface="MoolBoran"/>
+      <a:font script="Knda" typeface="Tunga"/>
+      <a:font script="Guru" typeface="Raavi"/>
+      <a:font script="Cans" typeface="Euphemia"/>
+      <a:font script="Cher" typeface="Plantagenet Cherokee"/>
+      <a:font script="Yiii" typeface="Microsoft Yi Baiti"/>
+      <a:font script="Tibt" typeface="Microsoft Himalaya"/>
+      <a:font script="Thaa" typeface="MV Boli"/>
+      <a:font script="Deva" typeface="Mangal"/>
+      <a:font script="Telu" typeface="Gautami"/>
+      <a:font script="Taml" typeface="Latha"/>
+      <a:font script="Syrc" typeface="Estrangelo Edessa"/>
+      <a:font script="Orya" typeface="Kalinga"/>
+      <a:font script="Mlym" typeface="Kartika"/>
+      <a:font script="Laoo" typeface="DokChampa"/>
+      <a:font script="Sinh" typeface="Iskoola Pota"/>
+      <a:font script="Mong" typeface="Mongolian Baiti"/>
+      <a:font script="Viet" typeface="Times New Roman"/>
+      <a:font script="Uigh" typeface="Microsoft Uighur"/>
+      <a:font script="Geor" typeface="Sylfaen"/>
+    </a:majorFont>
+    <a:minorFont>
+      <a:latin typeface="Calibri" panose="020F0502020204030204"/>
+      <a:ea typeface=""/>
+      <a:cs typeface=""/>
+      <a:font script="Jpan" typeface="ＭＳ 明朝"/>
+      <a:font script="Hang" typeface="맑은 고딕"/>
+      <a:font script="Hans" typeface="宋体"/>
+      <a:font script="Hant" typeface="新細明體"/>
+      <a:font script="Arab" typeface="Arial"/>
+      <a:font script="Hebr" typeface="Arial"/>
+      <a:font script="Thai" typeface="Cordia New"/>
+      <a:font script="Ethi" typeface="Nyala"/>
+      <a:font script="Beng" typeface="Vrinda"/>
+      <a:font script="Gujr" typeface="Shruti"/>
+      <a:font script="Khmr" typeface="DaunPenh"/>
+      <a:font script="Knda" typeface="Tunga"/>
+      <a:font script="Guru" typeface="Raavi"/>
+      <a:font script="Cans" typeface="Euphemia"/>
+      <a:font script="Cher" typeface="Plantagenet Cherokee"/>
+      <a:font script="Yiii" typeface="Microsoft Yi Baiti"/>
+      <a:font script="Tibt" typeface="Microsoft Himalaya"/>
+      <a:font script="Thaa" typeface="MV Boli"/>
+      <a:font script="Deva" typeface="Mangal"/>
+      <a:font script="Telu" typeface="Gautami"/>
+      <a:font script="Taml" typeface="Latha"/>
+      <a:font script="Syrc" typeface="Estrangelo Edessa"/>
+      <a:font script="Orya" typeface="Kalinga"/>
+      <a:font script="Mlym" typeface="Kartika"/>
+      <a:font script="Laoo" typeface="DokChampa"/>
+      <a:font script="Sinh" typeface="Iskoola Pota"/>
+      <a:font script="Mong" typeface="Mongolian Baiti"/>
+      <a:font script="Viet" typeface="Arial"/>
+      <a:font script="Uigh" typeface="Microsoft Uighur"/>
+      <a:font script="Geor" typeface="Sylfaen"/>
+    </a:minorFont>
+  </a:fontScheme>
+  <a:fmtScheme name="Office">
+    <a:fillStyleLst>
+      <a:solidFill>
+        <a:schemeClr val="phClr"/>
+      </a:solidFill>
+      <a:gradFill rotWithShape="1">
+        <a:gsLst>
+          <a:gs pos="0">
+            <a:schemeClr val="phClr">
+              <a:lumMod val="110000"/>
+              <a:satMod val="105000"/>
+              <a:tint val="67000"/>
+            </a:schemeClr>
+          </a:gs>
+          <a:gs pos="50000">
+            <a:schemeClr val="phClr">
+              <a:lumMod val="105000"/>
+              <a:satMod val="103000"/>
+              <a:tint val="73000"/>
+            </a:schemeClr>
+          </a:gs>
+          <a:gs pos="100000">
+            <a:schemeClr val="phClr">
+              <a:lumMod val="105000"/>
+              <a:satMod val="109000"/>
+              <a:tint val="81000"/>
+            </a:schemeClr>
+          </a:gs>
+        </a:gsLst>
+        <a:lin ang="5400000" scaled="0"/>
+      </a:gradFill>
+      <a:gradFill rotWithShape="1">
+        <a:gsLst>
+          <a:gs pos="0">
+            <a:schemeClr val="phClr">
+              <a:satMod val="103000"/>
+              <a:lumMod val="102000"/>
+              <a:tint val="94000"/>
+            </a:schemeClr>
+          </a:gs>
+          <a:gs pos="50000">
+            <a:schemeClr val="phClr">
+              <a:satMod val="110000"/>
+              <a:lumMod val="100000"/>
+              <a:shade val="100000"/>
+            </a:schemeClr>
+          </a:gs>
+          <a:gs pos="100000">
+            <a:schemeClr val="phClr">
+              <a:lumMod val="99000"/>
+              <a:satMod val="120000"/>
+              <a:shade val="78000"/>
+            </a:schemeClr>
+          </a:gs>
+        </a:gsLst>
+        <a:lin ang="5400000" scaled="0"/>
+      </a:gradFill>
+    </a:fillStyleLst>
+    <a:lnStyleLst>
+      <a:ln w="6350" cap="flat" cmpd="sng" algn="ctr">
+        <a:solidFill>
+          <a:schemeClr val="phClr"/>
+        </a:solidFill>
+        <a:prstDash val="solid"/>
+        <a:miter lim="800000"/>
+      </a:ln>
+      <a:ln w="12700" cap="flat" cmpd="sng" algn="ctr">
+        <a:solidFill>
+          <a:schemeClr val="phClr"/>
+        </a:solidFill>
+        <a:prstDash val="solid"/>
+        <a:miter lim="800000"/>
+      </a:ln>
+      <a:ln w="19050" cap="flat" cmpd="sng" algn="ctr">
+        <a:solidFill>
+          <a:schemeClr val="phClr"/>
+        </a:solidFill>
+        <a:prstDash val="solid"/>
+        <a:miter lim="800000"/>
+      </a:ln>
+    </a:lnStyleLst>
+    <a:effectStyleLst>
+      <a:effectStyle>
+        <a:effectLst/>
+      </a:effectStyle>
+      <a:effectStyle>
+        <a:effectLst/>
+      </a:effectStyle>
+      <a:effectStyle>
+        <a:effectLst>
+          <a:outerShdw blurRad="57150" dist="19050" dir="5400000" algn="ctr" rotWithShape="0">
+            <a:srgbClr val="000000">
+              <a:alpha val="63000"/>
+            </a:srgbClr>
+          </a:outerShdw>
+        </a:effectLst>
+      </a:effectStyle>
+    </a:effectStyleLst>
+    <a:bgFillStyleLst>
+      <a:solidFill>
+        <a:schemeClr val="phClr"/>
+      </a:solidFill>
+      <a:solidFill>
+        <a:schemeClr val="phClr">
+          <a:tint val="95000"/>
+          <a:satMod val="170000"/>
+        </a:schemeClr>
+      </a:solidFill>
+      <a:gradFill rotWithShape="1">
+        <a:gsLst>
+          <a:gs pos="0">
+            <a:schemeClr val="phClr">
+              <a:tint val="93000"/>
+              <a:satMod val="150000"/>
+              <a:shade val="98000"/>
+              <a:lumMod val="102000"/>
+            </a:schemeClr>
+          </a:gs>
+          <a:gs pos="50000">
+            <a:schemeClr val="phClr">
+              <a:tint val="98000"/>
+              <a:satMod val="130000"/>
+              <a:shade val="90000"/>
+              <a:lumMod val="103000"/>
+            </a:schemeClr>
+          </a:gs>
+          <a:gs pos="100000">
+            <a:schemeClr val="phClr">
+              <a:shade val="63000"/>
+              <a:satMod val="120000"/>
+            </a:schemeClr>
+          </a:gs>
+        </a:gsLst>
+        <a:lin ang="5400000" scaled="0"/>
+      </a:gradFill>
+    </a:bgFillStyleLst>
+  </a:fmtScheme>
+</a:themeOverride>
 </file>
</xml_diff>